<commit_message>
transport-module journal template fix
</commit_message>
<xml_diff>
--- a/yii2/vendor/admapp/resources/transports/201611_HMEROLOGIAKH_KATASTASH_PROTYPO_DAPANH.docx
+++ b/yii2/vendor/admapp/resources/transports/201611_HMEROLOGIAKH_KATASTASH_PROTYPO_DAPANH.docx
@@ -774,24 +774,21 @@
       <w:tblGrid>
         <w:gridCol w:w="1135"/>
         <w:gridCol w:w="1134"/>
-        <w:gridCol w:w="1418"/>
-        <w:gridCol w:w="708"/>
-        <w:gridCol w:w="1276"/>
+        <w:gridCol w:w="1843"/>
         <w:gridCol w:w="709"/>
+        <w:gridCol w:w="1275"/>
+        <w:gridCol w:w="851"/>
+        <w:gridCol w:w="850"/>
+        <w:gridCol w:w="567"/>
+        <w:gridCol w:w="851"/>
         <w:gridCol w:w="425"/>
         <w:gridCol w:w="851"/>
-        <w:gridCol w:w="567"/>
+        <w:gridCol w:w="992"/>
         <w:gridCol w:w="850"/>
-        <w:gridCol w:w="425"/>
+        <w:gridCol w:w="851"/>
+        <w:gridCol w:w="850"/>
         <w:gridCol w:w="709"/>
-        <w:gridCol w:w="425"/>
-        <w:gridCol w:w="709"/>
-        <w:gridCol w:w="732"/>
-        <w:gridCol w:w="732"/>
-        <w:gridCol w:w="733"/>
-        <w:gridCol w:w="732"/>
-        <w:gridCol w:w="732"/>
-        <w:gridCol w:w="733"/>
+        <w:gridCol w:w="992"/>
       </w:tblGrid>
       <w:tr>
         <w:tc>
@@ -823,7 +820,7 @@
         </w:tc>
         <w:tc>
           <w:tcPr>
-            <w:tcW w:w="1418" w:type="dxa"/>
+            <w:tcW w:w="1843" w:type="dxa"/>
             <w:vMerge w:val="restart"/>
             <w:shd w:val="clear" w:color="auto" w:fill="BFBFBF" w:themeFill="background1" w:themeFillShade="BF"/>
             <w:vAlign w:val="center"/>
@@ -850,8 +847,9 @@
         </w:tc>
         <w:tc>
           <w:tcPr>
-            <w:tcW w:w="3969" w:type="dxa"/>
-            <w:gridSpan w:val="5"/>
+            <w:tcW w:w="3685" w:type="dxa"/>
+            <w:gridSpan w:val="4"/>
+            <w:vMerge w:val="restart"/>
             <w:shd w:val="clear" w:color="auto" w:fill="BFBFBF" w:themeFill="background1" w:themeFillShade="BF"/>
             <w:vAlign w:val="center"/>
           </w:tcPr>
@@ -877,8 +875,8 @@
         </w:tc>
         <w:tc>
           <w:tcPr>
-            <w:tcW w:w="3685" w:type="dxa"/>
-            <w:gridSpan w:val="6"/>
+            <w:tcW w:w="2694" w:type="dxa"/>
+            <w:gridSpan w:val="4"/>
             <w:shd w:val="clear" w:color="auto" w:fill="BFBFBF" w:themeFill="background1" w:themeFillShade="BF"/>
             <w:vAlign w:val="center"/>
           </w:tcPr>
@@ -904,7 +902,7 @@
         </w:tc>
         <w:tc>
           <w:tcPr>
-            <w:tcW w:w="732" w:type="dxa"/>
+            <w:tcW w:w="992" w:type="dxa"/>
             <w:vMerge w:val="restart"/>
             <w:shd w:val="clear" w:color="auto" w:fill="BFBFBF" w:themeFill="background1" w:themeFillShade="BF"/>
             <w:textDirection w:val="btLr"/>
@@ -953,7 +951,7 @@
         </w:tc>
         <w:tc>
           <w:tcPr>
-            <w:tcW w:w="732" w:type="dxa"/>
+            <w:tcW w:w="850" w:type="dxa"/>
             <w:vMerge w:val="restart"/>
             <w:shd w:val="clear" w:color="auto" w:fill="BFBFBF" w:themeFill="background1" w:themeFillShade="BF"/>
             <w:textDirection w:val="btLr"/>
@@ -1002,7 +1000,7 @@
         </w:tc>
         <w:tc>
           <w:tcPr>
-            <w:tcW w:w="733" w:type="dxa"/>
+            <w:tcW w:w="851" w:type="dxa"/>
             <w:vMerge w:val="restart"/>
             <w:shd w:val="clear" w:color="auto" w:fill="BFBFBF" w:themeFill="background1" w:themeFillShade="BF"/>
             <w:textDirection w:val="btLr"/>
@@ -1051,7 +1049,7 @@
         </w:tc>
         <w:tc>
           <w:tcPr>
-            <w:tcW w:w="732" w:type="dxa"/>
+            <w:tcW w:w="850" w:type="dxa"/>
             <w:vMerge w:val="restart"/>
             <w:shd w:val="clear" w:color="auto" w:fill="BFBFBF" w:themeFill="background1" w:themeFillShade="BF"/>
             <w:textDirection w:val="btLr"/>
@@ -1080,7 +1078,7 @@
         </w:tc>
         <w:tc>
           <w:tcPr>
-            <w:tcW w:w="732" w:type="dxa"/>
+            <w:tcW w:w="709" w:type="dxa"/>
             <w:vMerge w:val="restart"/>
             <w:shd w:val="clear" w:color="auto" w:fill="BFBFBF" w:themeFill="background1" w:themeFillShade="BF"/>
             <w:textDirection w:val="btLr"/>
@@ -1109,7 +1107,7 @@
         </w:tc>
         <w:tc>
           <w:tcPr>
-            <w:tcW w:w="733" w:type="dxa"/>
+            <w:tcW w:w="992" w:type="dxa"/>
             <w:vMerge w:val="restart"/>
             <w:shd w:val="clear" w:color="auto" w:fill="BFBFBF" w:themeFill="background1" w:themeFillShade="BF"/>
             <w:textDirection w:val="btLr"/>
@@ -1198,106 +1196,45 @@
         </w:tc>
         <w:tc>
           <w:tcPr>
+            <w:tcW w:w="1843" w:type="dxa"/>
+            <w:vMerge/>
+            <w:vAlign w:val="center"/>
+          </w:tcPr>
+          <w:p>
+            <w:pPr>
+              <w:pStyle w:val="WW-"/>
+              <w:jc w:val="center"/>
+              <w:rPr>
+                <w:rFonts w:asciiTheme="minorHAnsi" w:hAnsiTheme="minorHAnsi"/>
+                <w:sz w:val="18"/>
+                <w:szCs w:val="18"/>
+              </w:rPr>
+            </w:pPr>
+          </w:p>
+        </w:tc>
+        <w:tc>
+          <w:tcPr>
+            <w:tcW w:w="3685" w:type="dxa"/>
+            <w:gridSpan w:val="4"/>
+            <w:vMerge/>
+            <w:shd w:val="clear" w:color="auto" w:fill="BFBFBF" w:themeFill="background1" w:themeFillShade="BF"/>
+            <w:vAlign w:val="center"/>
+          </w:tcPr>
+          <w:p>
+            <w:pPr>
+              <w:pStyle w:val="WW-"/>
+              <w:jc w:val="center"/>
+              <w:rPr>
+                <w:rFonts w:asciiTheme="minorHAnsi" w:hAnsiTheme="minorHAnsi"/>
+                <w:sz w:val="18"/>
+                <w:szCs w:val="18"/>
+              </w:rPr>
+            </w:pPr>
+          </w:p>
+        </w:tc>
+        <w:tc>
+          <w:tcPr>
             <w:tcW w:w="1418" w:type="dxa"/>
-            <w:vMerge/>
-            <w:vAlign w:val="center"/>
-          </w:tcPr>
-          <w:p>
-            <w:pPr>
-              <w:pStyle w:val="WW-"/>
-              <w:jc w:val="center"/>
-              <w:rPr>
-                <w:rFonts w:asciiTheme="minorHAnsi" w:hAnsiTheme="minorHAnsi"/>
-                <w:sz w:val="18"/>
-                <w:szCs w:val="18"/>
-              </w:rPr>
-            </w:pPr>
-          </w:p>
-        </w:tc>
-        <w:tc>
-          <w:tcPr>
-            <w:tcW w:w="3118" w:type="dxa"/>
-            <w:gridSpan w:val="4"/>
-            <w:shd w:val="clear" w:color="auto" w:fill="BFBFBF" w:themeFill="background1" w:themeFillShade="BF"/>
-            <w:vAlign w:val="center"/>
-          </w:tcPr>
-          <w:p>
-            <w:pPr>
-              <w:pStyle w:val="WW-"/>
-              <w:jc w:val="center"/>
-              <w:rPr>
-                <w:rFonts w:asciiTheme="minorHAnsi" w:hAnsiTheme="minorHAnsi"/>
-                <w:sz w:val="18"/>
-                <w:szCs w:val="18"/>
-              </w:rPr>
-            </w:pPr>
-          </w:p>
-        </w:tc>
-        <w:tc>
-          <w:tcPr>
-            <w:tcW w:w="851" w:type="dxa"/>
-            <w:shd w:val="clear" w:color="auto" w:fill="BFBFBF" w:themeFill="background1" w:themeFillShade="BF"/>
-            <w:vAlign w:val="center"/>
-          </w:tcPr>
-          <w:p>
-            <w:pPr>
-              <w:pStyle w:val="WW-"/>
-              <w:jc w:val="center"/>
-              <w:rPr>
-                <w:rFonts w:asciiTheme="minorHAnsi" w:hAnsiTheme="minorHAnsi"/>
-                <w:sz w:val="18"/>
-                <w:szCs w:val="18"/>
-              </w:rPr>
-            </w:pPr>
-            <w:r>
-              <w:rPr>
-                <w:rFonts w:asciiTheme="minorHAnsi" w:hAnsiTheme="minorHAnsi"/>
-                <w:sz w:val="18"/>
-                <w:szCs w:val="18"/>
-              </w:rPr>
-              <w:t xml:space="preserve">με </w:t>
-            </w:r>
-            <w:proofErr w:type="spellStart"/>
-            <w:r>
-              <w:rPr>
-                <w:rFonts w:asciiTheme="minorHAnsi" w:hAnsiTheme="minorHAnsi"/>
-                <w:sz w:val="18"/>
-                <w:szCs w:val="18"/>
-              </w:rPr>
-              <w:t>συγκ</w:t>
-            </w:r>
-            <w:proofErr w:type="spellEnd"/>
-            <w:r>
-              <w:rPr>
-                <w:rFonts w:asciiTheme="minorHAnsi" w:hAnsiTheme="minorHAnsi"/>
-                <w:sz w:val="18"/>
-                <w:szCs w:val="18"/>
-              </w:rPr>
-              <w:t>/</w:t>
-            </w:r>
-            <w:proofErr w:type="spellStart"/>
-            <w:r>
-              <w:rPr>
-                <w:rFonts w:asciiTheme="minorHAnsi" w:hAnsiTheme="minorHAnsi"/>
-                <w:sz w:val="18"/>
-                <w:szCs w:val="18"/>
-              </w:rPr>
-              <w:t>κό</w:t>
-            </w:r>
-            <w:proofErr w:type="spellEnd"/>
-            <w:r>
-              <w:rPr>
-                <w:rFonts w:asciiTheme="minorHAnsi" w:hAnsiTheme="minorHAnsi"/>
-                <w:sz w:val="18"/>
-                <w:szCs w:val="18"/>
-              </w:rPr>
-              <w:t xml:space="preserve"> μέσο (ΚΤΕΛ)</w:t>
-            </w:r>
-          </w:p>
-        </w:tc>
-        <w:tc>
-          <w:tcPr>
-            <w:tcW w:w="1417" w:type="dxa"/>
             <w:gridSpan w:val="2"/>
             <w:shd w:val="clear" w:color="auto" w:fill="BFBFBF" w:themeFill="background1" w:themeFillShade="BF"/>
             <w:vAlign w:val="center"/>
@@ -1324,8 +1261,8 @@
         </w:tc>
         <w:tc>
           <w:tcPr>
-            <w:tcW w:w="2268" w:type="dxa"/>
-            <w:gridSpan w:val="4"/>
+            <w:tcW w:w="1276" w:type="dxa"/>
+            <w:gridSpan w:val="2"/>
             <w:shd w:val="clear" w:color="auto" w:fill="BFBFBF" w:themeFill="background1" w:themeFillShade="BF"/>
             <w:vAlign w:val="center"/>
           </w:tcPr>
@@ -1351,7 +1288,7 @@
         </w:tc>
         <w:tc>
           <w:tcPr>
-            <w:tcW w:w="732" w:type="dxa"/>
+            <w:tcW w:w="992" w:type="dxa"/>
             <w:vMerge/>
             <w:vAlign w:val="center"/>
           </w:tcPr>
@@ -1369,7 +1306,7 @@
         </w:tc>
         <w:tc>
           <w:tcPr>
-            <w:tcW w:w="732" w:type="dxa"/>
+            <w:tcW w:w="850" w:type="dxa"/>
             <w:vMerge/>
             <w:vAlign w:val="center"/>
           </w:tcPr>
@@ -1387,7 +1324,7 @@
         </w:tc>
         <w:tc>
           <w:tcPr>
-            <w:tcW w:w="733" w:type="dxa"/>
+            <w:tcW w:w="851" w:type="dxa"/>
             <w:vMerge/>
             <w:vAlign w:val="center"/>
           </w:tcPr>
@@ -1405,7 +1342,7 @@
         </w:tc>
         <w:tc>
           <w:tcPr>
-            <w:tcW w:w="732" w:type="dxa"/>
+            <w:tcW w:w="850" w:type="dxa"/>
             <w:vMerge/>
             <w:vAlign w:val="center"/>
           </w:tcPr>
@@ -1423,7 +1360,7 @@
         </w:tc>
         <w:tc>
           <w:tcPr>
-            <w:tcW w:w="732" w:type="dxa"/>
+            <w:tcW w:w="709" w:type="dxa"/>
             <w:vMerge/>
             <w:vAlign w:val="center"/>
           </w:tcPr>
@@ -1441,7 +1378,7 @@
         </w:tc>
         <w:tc>
           <w:tcPr>
-            <w:tcW w:w="733" w:type="dxa"/>
+            <w:tcW w:w="992" w:type="dxa"/>
             <w:vMerge/>
             <w:vAlign w:val="center"/>
           </w:tcPr>
@@ -1503,7 +1440,7 @@
         </w:tc>
         <w:tc>
           <w:tcPr>
-            <w:tcW w:w="1418" w:type="dxa"/>
+            <w:tcW w:w="1843" w:type="dxa"/>
             <w:vMerge/>
             <w:vAlign w:val="center"/>
           </w:tcPr>
@@ -1517,100 +1454,6 @@
                 <w:szCs w:val="18"/>
               </w:rPr>
             </w:pPr>
-          </w:p>
-        </w:tc>
-        <w:tc>
-          <w:tcPr>
-            <w:tcW w:w="708" w:type="dxa"/>
-            <w:shd w:val="clear" w:color="auto" w:fill="BFBFBF" w:themeFill="background1" w:themeFillShade="BF"/>
-            <w:textDirection w:val="btLr"/>
-            <w:vAlign w:val="center"/>
-          </w:tcPr>
-          <w:p>
-            <w:pPr>
-              <w:pStyle w:val="WW-"/>
-              <w:ind w:left="113" w:right="113"/>
-              <w:jc w:val="center"/>
-              <w:rPr>
-                <w:rFonts w:asciiTheme="minorHAnsi" w:hAnsiTheme="minorHAnsi"/>
-                <w:sz w:val="18"/>
-                <w:szCs w:val="18"/>
-              </w:rPr>
-            </w:pPr>
-            <w:proofErr w:type="spellStart"/>
-            <w:r>
-              <w:rPr>
-                <w:rFonts w:asciiTheme="minorHAnsi" w:hAnsiTheme="minorHAnsi"/>
-                <w:sz w:val="18"/>
-                <w:szCs w:val="18"/>
-              </w:rPr>
-              <w:t>Χλμ</w:t>
-            </w:r>
-            <w:proofErr w:type="spellEnd"/>
-            <w:r>
-              <w:rPr>
-                <w:rFonts w:asciiTheme="minorHAnsi" w:hAnsiTheme="minorHAnsi"/>
-                <w:sz w:val="18"/>
-                <w:szCs w:val="18"/>
-              </w:rPr>
-              <w:t xml:space="preserve"> (μετάβαση-</w:t>
-            </w:r>
-            <w:proofErr w:type="spellStart"/>
-            <w:r>
-              <w:rPr>
-                <w:rFonts w:asciiTheme="minorHAnsi" w:hAnsiTheme="minorHAnsi"/>
-                <w:sz w:val="18"/>
-                <w:szCs w:val="18"/>
-              </w:rPr>
-              <w:t>επιστροφ</w:t>
-            </w:r>
-            <w:proofErr w:type="spellEnd"/>
-            <w:r>
-              <w:rPr>
-                <w:rFonts w:asciiTheme="minorHAnsi" w:hAnsiTheme="minorHAnsi"/>
-                <w:sz w:val="18"/>
-                <w:szCs w:val="18"/>
-              </w:rPr>
-              <w:t>ή)</w:t>
-            </w:r>
-          </w:p>
-        </w:tc>
-        <w:tc>
-          <w:tcPr>
-            <w:tcW w:w="1276" w:type="dxa"/>
-            <w:shd w:val="clear" w:color="auto" w:fill="BFBFBF" w:themeFill="background1" w:themeFillShade="BF"/>
-            <w:textDirection w:val="btLr"/>
-            <w:vAlign w:val="center"/>
-          </w:tcPr>
-          <w:p>
-            <w:pPr>
-              <w:pStyle w:val="WW-"/>
-              <w:ind w:left="113" w:right="113"/>
-              <w:jc w:val="center"/>
-              <w:rPr>
-                <w:rFonts w:asciiTheme="minorHAnsi" w:hAnsiTheme="minorHAnsi"/>
-                <w:sz w:val="18"/>
-                <w:szCs w:val="18"/>
-              </w:rPr>
-            </w:pPr>
-            <w:r>
-              <w:rPr>
-                <w:rFonts w:asciiTheme="minorHAnsi" w:hAnsiTheme="minorHAnsi"/>
-                <w:sz w:val="18"/>
-                <w:szCs w:val="18"/>
-              </w:rPr>
-              <w:t xml:space="preserve">Μέσο </w:t>
-            </w:r>
-            <w:proofErr w:type="spellStart"/>
-            <w:r>
-              <w:rPr>
-                <w:rFonts w:asciiTheme="minorHAnsi" w:hAnsiTheme="minorHAnsi"/>
-                <w:sz w:val="18"/>
-                <w:szCs w:val="18"/>
-              </w:rPr>
-              <w:t>μετακίνσηης</w:t>
-            </w:r>
-            <w:proofErr w:type="spellEnd"/>
           </w:p>
         </w:tc>
         <w:tc>
@@ -1631,6 +1474,100 @@
                 <w:szCs w:val="18"/>
               </w:rPr>
             </w:pPr>
+            <w:proofErr w:type="spellStart"/>
+            <w:r>
+              <w:rPr>
+                <w:rFonts w:asciiTheme="minorHAnsi" w:hAnsiTheme="minorHAnsi"/>
+                <w:sz w:val="18"/>
+                <w:szCs w:val="18"/>
+              </w:rPr>
+              <w:t>Χλμ</w:t>
+            </w:r>
+            <w:proofErr w:type="spellEnd"/>
+            <w:r>
+              <w:rPr>
+                <w:rFonts w:asciiTheme="minorHAnsi" w:hAnsiTheme="minorHAnsi"/>
+                <w:sz w:val="18"/>
+                <w:szCs w:val="18"/>
+              </w:rPr>
+              <w:t xml:space="preserve"> (μετάβαση-</w:t>
+            </w:r>
+            <w:proofErr w:type="spellStart"/>
+            <w:r>
+              <w:rPr>
+                <w:rFonts w:asciiTheme="minorHAnsi" w:hAnsiTheme="minorHAnsi"/>
+                <w:sz w:val="18"/>
+                <w:szCs w:val="18"/>
+              </w:rPr>
+              <w:t>επιστροφ</w:t>
+            </w:r>
+            <w:proofErr w:type="spellEnd"/>
+            <w:r>
+              <w:rPr>
+                <w:rFonts w:asciiTheme="minorHAnsi" w:hAnsiTheme="minorHAnsi"/>
+                <w:sz w:val="18"/>
+                <w:szCs w:val="18"/>
+              </w:rPr>
+              <w:t>ή)</w:t>
+            </w:r>
+          </w:p>
+        </w:tc>
+        <w:tc>
+          <w:tcPr>
+            <w:tcW w:w="1275" w:type="dxa"/>
+            <w:shd w:val="clear" w:color="auto" w:fill="BFBFBF" w:themeFill="background1" w:themeFillShade="BF"/>
+            <w:textDirection w:val="btLr"/>
+            <w:vAlign w:val="center"/>
+          </w:tcPr>
+          <w:p>
+            <w:pPr>
+              <w:pStyle w:val="WW-"/>
+              <w:ind w:left="113" w:right="113"/>
+              <w:jc w:val="center"/>
+              <w:rPr>
+                <w:rFonts w:asciiTheme="minorHAnsi" w:hAnsiTheme="minorHAnsi"/>
+                <w:sz w:val="18"/>
+                <w:szCs w:val="18"/>
+              </w:rPr>
+            </w:pPr>
+            <w:r>
+              <w:rPr>
+                <w:rFonts w:asciiTheme="minorHAnsi" w:hAnsiTheme="minorHAnsi"/>
+                <w:sz w:val="18"/>
+                <w:szCs w:val="18"/>
+              </w:rPr>
+              <w:t xml:space="preserve">Μέσο </w:t>
+            </w:r>
+            <w:proofErr w:type="spellStart"/>
+            <w:r>
+              <w:rPr>
+                <w:rFonts w:asciiTheme="minorHAnsi" w:hAnsiTheme="minorHAnsi"/>
+                <w:sz w:val="18"/>
+                <w:szCs w:val="18"/>
+              </w:rPr>
+              <w:t>μετακίνσηης</w:t>
+            </w:r>
+            <w:proofErr w:type="spellEnd"/>
+          </w:p>
+        </w:tc>
+        <w:tc>
+          <w:tcPr>
+            <w:tcW w:w="851" w:type="dxa"/>
+            <w:shd w:val="clear" w:color="auto" w:fill="BFBFBF" w:themeFill="background1" w:themeFillShade="BF"/>
+            <w:textDirection w:val="btLr"/>
+            <w:vAlign w:val="center"/>
+          </w:tcPr>
+          <w:p>
+            <w:pPr>
+              <w:pStyle w:val="WW-"/>
+              <w:ind w:left="113" w:right="113"/>
+              <w:jc w:val="center"/>
+              <w:rPr>
+                <w:rFonts w:asciiTheme="minorHAnsi" w:hAnsiTheme="minorHAnsi"/>
+                <w:sz w:val="18"/>
+                <w:szCs w:val="18"/>
+              </w:rPr>
+            </w:pPr>
             <w:r>
               <w:rPr>
                 <w:rFonts w:asciiTheme="minorHAnsi" w:hAnsiTheme="minorHAnsi"/>
@@ -1638,6 +1575,90 @@
                 <w:szCs w:val="18"/>
               </w:rPr>
               <w:t>Χιλιομετρική αποζημίωση</w:t>
+            </w:r>
+          </w:p>
+        </w:tc>
+        <w:tc>
+          <w:tcPr>
+            <w:tcW w:w="850" w:type="dxa"/>
+            <w:shd w:val="clear" w:color="auto" w:fill="BFBFBF" w:themeFill="background1" w:themeFillShade="BF"/>
+            <w:textDirection w:val="btLr"/>
+            <w:vAlign w:val="center"/>
+          </w:tcPr>
+          <w:p>
+            <w:pPr>
+              <w:pStyle w:val="WW-"/>
+              <w:ind w:left="113" w:right="113"/>
+              <w:jc w:val="center"/>
+              <w:rPr>
+                <w:rFonts w:asciiTheme="minorHAnsi" w:hAnsiTheme="minorHAnsi"/>
+                <w:sz w:val="18"/>
+                <w:szCs w:val="18"/>
+              </w:rPr>
+            </w:pPr>
+            <w:r>
+              <w:rPr>
+                <w:rFonts w:asciiTheme="minorHAnsi" w:hAnsiTheme="minorHAnsi"/>
+                <w:sz w:val="18"/>
+                <w:szCs w:val="18"/>
+              </w:rPr>
+              <w:t>Εισιτήρια</w:t>
+            </w:r>
+          </w:p>
+        </w:tc>
+        <w:tc>
+          <w:tcPr>
+            <w:tcW w:w="567" w:type="dxa"/>
+            <w:shd w:val="clear" w:color="auto" w:fill="BFBFBF" w:themeFill="background1" w:themeFillShade="BF"/>
+            <w:textDirection w:val="btLr"/>
+            <w:vAlign w:val="center"/>
+          </w:tcPr>
+          <w:p>
+            <w:pPr>
+              <w:pStyle w:val="WW-"/>
+              <w:ind w:left="113" w:right="113"/>
+              <w:jc w:val="center"/>
+              <w:rPr>
+                <w:rFonts w:asciiTheme="minorHAnsi" w:hAnsiTheme="minorHAnsi"/>
+                <w:sz w:val="18"/>
+                <w:szCs w:val="18"/>
+              </w:rPr>
+            </w:pPr>
+            <w:r>
+              <w:rPr>
+                <w:rFonts w:asciiTheme="minorHAnsi" w:hAnsiTheme="minorHAnsi"/>
+                <w:sz w:val="18"/>
+                <w:szCs w:val="18"/>
+              </w:rPr>
+              <w:t>Ημέρες</w:t>
+            </w:r>
+          </w:p>
+        </w:tc>
+        <w:tc>
+          <w:tcPr>
+            <w:tcW w:w="851" w:type="dxa"/>
+            <w:shd w:val="clear" w:color="auto" w:fill="BFBFBF" w:themeFill="background1" w:themeFillShade="BF"/>
+            <w:textDirection w:val="btLr"/>
+            <w:vAlign w:val="center"/>
+          </w:tcPr>
+          <w:p>
+            <w:pPr>
+              <w:pStyle w:val="WW-"/>
+              <w:ind w:left="113" w:right="113"/>
+              <w:jc w:val="center"/>
+              <w:rPr>
+                <w:rFonts w:asciiTheme="minorHAnsi" w:hAnsiTheme="minorHAnsi"/>
+                <w:sz w:val="18"/>
+                <w:szCs w:val="18"/>
+              </w:rPr>
+            </w:pPr>
+            <w:r>
+              <w:rPr>
+                <w:rFonts w:asciiTheme="minorHAnsi" w:hAnsiTheme="minorHAnsi"/>
+                <w:sz w:val="18"/>
+                <w:szCs w:val="18"/>
+              </w:rPr>
+              <w:t>Αποζημίωση</w:t>
             </w:r>
           </w:p>
         </w:tc>
@@ -1665,7 +1686,7 @@
                 <w:sz w:val="18"/>
                 <w:szCs w:val="18"/>
               </w:rPr>
-              <w:t>Διόδια</w:t>
+              <w:t>Ημέρες</w:t>
             </w:r>
           </w:p>
         </w:tc>
@@ -1693,208 +1714,85 @@
                 <w:sz w:val="18"/>
                 <w:szCs w:val="18"/>
               </w:rPr>
-              <w:t>Εισιτήρια</w:t>
-            </w:r>
-          </w:p>
-        </w:tc>
-        <w:tc>
-          <w:tcPr>
-            <w:tcW w:w="567" w:type="dxa"/>
-            <w:shd w:val="clear" w:color="auto" w:fill="BFBFBF" w:themeFill="background1" w:themeFillShade="BF"/>
-            <w:textDirection w:val="btLr"/>
-            <w:vAlign w:val="center"/>
-          </w:tcPr>
-          <w:p>
-            <w:pPr>
-              <w:pStyle w:val="WW-"/>
-              <w:ind w:left="113" w:right="113"/>
-              <w:jc w:val="center"/>
-              <w:rPr>
-                <w:rFonts w:asciiTheme="minorHAnsi" w:hAnsiTheme="minorHAnsi"/>
-                <w:sz w:val="18"/>
-                <w:szCs w:val="18"/>
-              </w:rPr>
-            </w:pPr>
-            <w:r>
-              <w:rPr>
-                <w:rFonts w:asciiTheme="minorHAnsi" w:hAnsiTheme="minorHAnsi"/>
-                <w:sz w:val="18"/>
-                <w:szCs w:val="18"/>
-              </w:rPr>
-              <w:t>Ημέρες</w:t>
-            </w:r>
+              <w:t>Αποζημίωση</w:t>
+            </w:r>
+          </w:p>
+        </w:tc>
+        <w:tc>
+          <w:tcPr>
+            <w:tcW w:w="992" w:type="dxa"/>
+            <w:vMerge/>
+            <w:vAlign w:val="center"/>
+          </w:tcPr>
+          <w:p>
+            <w:pPr>
+              <w:pStyle w:val="WW-"/>
+              <w:jc w:val="center"/>
+              <w:rPr>
+                <w:rFonts w:asciiTheme="minorHAnsi" w:hAnsiTheme="minorHAnsi"/>
+                <w:sz w:val="18"/>
+                <w:szCs w:val="18"/>
+              </w:rPr>
+            </w:pPr>
           </w:p>
         </w:tc>
         <w:tc>
           <w:tcPr>
             <w:tcW w:w="850" w:type="dxa"/>
-            <w:shd w:val="clear" w:color="auto" w:fill="BFBFBF" w:themeFill="background1" w:themeFillShade="BF"/>
-            <w:textDirection w:val="btLr"/>
-            <w:vAlign w:val="center"/>
-          </w:tcPr>
-          <w:p>
-            <w:pPr>
-              <w:pStyle w:val="WW-"/>
-              <w:ind w:left="113" w:right="113"/>
-              <w:jc w:val="center"/>
-              <w:rPr>
-                <w:rFonts w:asciiTheme="minorHAnsi" w:hAnsiTheme="minorHAnsi"/>
-                <w:sz w:val="18"/>
-                <w:szCs w:val="18"/>
-              </w:rPr>
-            </w:pPr>
-            <w:r>
-              <w:rPr>
-                <w:rFonts w:asciiTheme="minorHAnsi" w:hAnsiTheme="minorHAnsi"/>
-                <w:sz w:val="18"/>
-                <w:szCs w:val="18"/>
-              </w:rPr>
-              <w:t>Αποζημίωση</w:t>
-            </w:r>
-          </w:p>
-        </w:tc>
-        <w:tc>
-          <w:tcPr>
-            <w:tcW w:w="425" w:type="dxa"/>
-            <w:shd w:val="clear" w:color="auto" w:fill="BFBFBF" w:themeFill="background1" w:themeFillShade="BF"/>
-            <w:textDirection w:val="btLr"/>
-            <w:vAlign w:val="center"/>
-          </w:tcPr>
-          <w:p>
-            <w:pPr>
-              <w:pStyle w:val="WW-"/>
-              <w:ind w:left="113" w:right="113"/>
-              <w:jc w:val="center"/>
-              <w:rPr>
-                <w:rFonts w:asciiTheme="minorHAnsi" w:hAnsiTheme="minorHAnsi"/>
-                <w:sz w:val="18"/>
-                <w:szCs w:val="18"/>
-              </w:rPr>
-            </w:pPr>
-            <w:r>
-              <w:rPr>
-                <w:rFonts w:asciiTheme="minorHAnsi" w:hAnsiTheme="minorHAnsi"/>
-                <w:sz w:val="18"/>
-                <w:szCs w:val="18"/>
-              </w:rPr>
-              <w:t>Ημέρες</w:t>
-            </w:r>
+            <w:vMerge/>
+            <w:vAlign w:val="center"/>
+          </w:tcPr>
+          <w:p>
+            <w:pPr>
+              <w:pStyle w:val="WW-"/>
+              <w:jc w:val="center"/>
+              <w:rPr>
+                <w:rFonts w:asciiTheme="minorHAnsi" w:hAnsiTheme="minorHAnsi"/>
+                <w:sz w:val="18"/>
+                <w:szCs w:val="18"/>
+              </w:rPr>
+            </w:pPr>
+          </w:p>
+        </w:tc>
+        <w:tc>
+          <w:tcPr>
+            <w:tcW w:w="851" w:type="dxa"/>
+            <w:vMerge/>
+            <w:vAlign w:val="center"/>
+          </w:tcPr>
+          <w:p>
+            <w:pPr>
+              <w:pStyle w:val="WW-"/>
+              <w:jc w:val="center"/>
+              <w:rPr>
+                <w:rFonts w:asciiTheme="minorHAnsi" w:hAnsiTheme="minorHAnsi"/>
+                <w:sz w:val="18"/>
+                <w:szCs w:val="18"/>
+              </w:rPr>
+            </w:pPr>
+          </w:p>
+        </w:tc>
+        <w:tc>
+          <w:tcPr>
+            <w:tcW w:w="850" w:type="dxa"/>
+            <w:vMerge/>
+            <w:vAlign w:val="center"/>
+          </w:tcPr>
+          <w:p>
+            <w:pPr>
+              <w:pStyle w:val="WW-"/>
+              <w:jc w:val="center"/>
+              <w:rPr>
+                <w:rFonts w:asciiTheme="minorHAnsi" w:hAnsiTheme="minorHAnsi"/>
+                <w:sz w:val="18"/>
+                <w:szCs w:val="18"/>
+              </w:rPr>
+            </w:pPr>
           </w:p>
         </w:tc>
         <w:tc>
           <w:tcPr>
             <w:tcW w:w="709" w:type="dxa"/>
-            <w:shd w:val="clear" w:color="auto" w:fill="BFBFBF" w:themeFill="background1" w:themeFillShade="BF"/>
-            <w:textDirection w:val="btLr"/>
-            <w:vAlign w:val="center"/>
-          </w:tcPr>
-          <w:p>
-            <w:pPr>
-              <w:pStyle w:val="WW-"/>
-              <w:ind w:left="113" w:right="113"/>
-              <w:jc w:val="center"/>
-              <w:rPr>
-                <w:rFonts w:asciiTheme="minorHAnsi" w:hAnsiTheme="minorHAnsi"/>
-                <w:sz w:val="18"/>
-                <w:szCs w:val="18"/>
-              </w:rPr>
-            </w:pPr>
-            <w:r>
-              <w:rPr>
-                <w:rFonts w:asciiTheme="minorHAnsi" w:hAnsiTheme="minorHAnsi"/>
-                <w:sz w:val="18"/>
-                <w:szCs w:val="18"/>
-              </w:rPr>
-              <w:t>Ημέρες Χ 40€</w:t>
-            </w:r>
-          </w:p>
-        </w:tc>
-        <w:tc>
-          <w:tcPr>
-            <w:tcW w:w="425" w:type="dxa"/>
-            <w:shd w:val="clear" w:color="auto" w:fill="BFBFBF" w:themeFill="background1" w:themeFillShade="BF"/>
-            <w:textDirection w:val="btLr"/>
-            <w:vAlign w:val="center"/>
-          </w:tcPr>
-          <w:p>
-            <w:pPr>
-              <w:pStyle w:val="WW-"/>
-              <w:ind w:left="113" w:right="113"/>
-              <w:jc w:val="center"/>
-              <w:rPr>
-                <w:rFonts w:asciiTheme="minorHAnsi" w:hAnsiTheme="minorHAnsi"/>
-                <w:sz w:val="18"/>
-                <w:szCs w:val="18"/>
-              </w:rPr>
-            </w:pPr>
-            <w:r>
-              <w:rPr>
-                <w:rFonts w:asciiTheme="minorHAnsi" w:hAnsiTheme="minorHAnsi"/>
-                <w:sz w:val="18"/>
-                <w:szCs w:val="18"/>
-              </w:rPr>
-              <w:t>Επιστροφή αυθημερόν</w:t>
-            </w:r>
-          </w:p>
-        </w:tc>
-        <w:tc>
-          <w:tcPr>
-            <w:tcW w:w="709" w:type="dxa"/>
-            <w:shd w:val="clear" w:color="auto" w:fill="BFBFBF" w:themeFill="background1" w:themeFillShade="BF"/>
-            <w:textDirection w:val="btLr"/>
-            <w:vAlign w:val="center"/>
-          </w:tcPr>
-          <w:p>
-            <w:pPr>
-              <w:pStyle w:val="WW-"/>
-              <w:ind w:left="113" w:right="113"/>
-              <w:jc w:val="center"/>
-              <w:rPr>
-                <w:rFonts w:asciiTheme="minorHAnsi" w:hAnsiTheme="minorHAnsi"/>
-                <w:sz w:val="18"/>
-                <w:szCs w:val="18"/>
-              </w:rPr>
-            </w:pPr>
-            <w:r>
-              <w:rPr>
-                <w:rFonts w:asciiTheme="minorHAnsi" w:hAnsiTheme="minorHAnsi"/>
-                <w:sz w:val="18"/>
-                <w:szCs w:val="18"/>
-              </w:rPr>
-              <w:t>Με έκπτωση</w:t>
-            </w:r>
-            <w:r>
-              <w:rPr>
-                <w:rFonts w:asciiTheme="minorHAnsi" w:hAnsiTheme="minorHAnsi"/>
-                <w:sz w:val="18"/>
-                <w:szCs w:val="18"/>
-              </w:rPr>
-              <w:br/>
-              <w:t xml:space="preserve"> 1 / 4 (</w:t>
-            </w:r>
-            <w:proofErr w:type="spellStart"/>
-            <w:r>
-              <w:rPr>
-                <w:rFonts w:asciiTheme="minorHAnsi" w:hAnsiTheme="minorHAnsi"/>
-                <w:sz w:val="18"/>
-                <w:szCs w:val="18"/>
-              </w:rPr>
-              <w:t>Ημ</w:t>
-            </w:r>
-            <w:proofErr w:type="spellEnd"/>
-            <w:r>
-              <w:rPr>
-                <w:rFonts w:asciiTheme="minorHAnsi" w:hAnsiTheme="minorHAnsi"/>
-                <w:sz w:val="18"/>
-                <w:szCs w:val="18"/>
-              </w:rPr>
-              <w:t xml:space="preserve"> Χ 40)</w:t>
-            </w:r>
-          </w:p>
-        </w:tc>
-        <w:tc>
-          <w:tcPr>
-            <w:tcW w:w="732" w:type="dxa"/>
             <w:vMerge/>
             <w:vAlign w:val="center"/>
           </w:tcPr>
@@ -1912,79 +1810,7 @@
         </w:tc>
         <w:tc>
           <w:tcPr>
-            <w:tcW w:w="732" w:type="dxa"/>
-            <w:vMerge/>
-            <w:vAlign w:val="center"/>
-          </w:tcPr>
-          <w:p>
-            <w:pPr>
-              <w:pStyle w:val="WW-"/>
-              <w:jc w:val="center"/>
-              <w:rPr>
-                <w:rFonts w:asciiTheme="minorHAnsi" w:hAnsiTheme="minorHAnsi"/>
-                <w:sz w:val="18"/>
-                <w:szCs w:val="18"/>
-              </w:rPr>
-            </w:pPr>
-          </w:p>
-        </w:tc>
-        <w:tc>
-          <w:tcPr>
-            <w:tcW w:w="733" w:type="dxa"/>
-            <w:vMerge/>
-            <w:vAlign w:val="center"/>
-          </w:tcPr>
-          <w:p>
-            <w:pPr>
-              <w:pStyle w:val="WW-"/>
-              <w:jc w:val="center"/>
-              <w:rPr>
-                <w:rFonts w:asciiTheme="minorHAnsi" w:hAnsiTheme="minorHAnsi"/>
-                <w:sz w:val="18"/>
-                <w:szCs w:val="18"/>
-              </w:rPr>
-            </w:pPr>
-          </w:p>
-        </w:tc>
-        <w:tc>
-          <w:tcPr>
-            <w:tcW w:w="732" w:type="dxa"/>
-            <w:vMerge/>
-            <w:vAlign w:val="center"/>
-          </w:tcPr>
-          <w:p>
-            <w:pPr>
-              <w:pStyle w:val="WW-"/>
-              <w:jc w:val="center"/>
-              <w:rPr>
-                <w:rFonts w:asciiTheme="minorHAnsi" w:hAnsiTheme="minorHAnsi"/>
-                <w:sz w:val="18"/>
-                <w:szCs w:val="18"/>
-              </w:rPr>
-            </w:pPr>
-          </w:p>
-        </w:tc>
-        <w:tc>
-          <w:tcPr>
-            <w:tcW w:w="732" w:type="dxa"/>
-            <w:vMerge/>
-            <w:vAlign w:val="center"/>
-          </w:tcPr>
-          <w:p>
-            <w:pPr>
-              <w:pStyle w:val="WW-"/>
-              <w:jc w:val="center"/>
-              <w:rPr>
-                <w:rFonts w:asciiTheme="minorHAnsi" w:hAnsiTheme="minorHAnsi"/>
-                <w:sz w:val="18"/>
-                <w:szCs w:val="18"/>
-              </w:rPr>
-            </w:pPr>
-          </w:p>
-        </w:tc>
-        <w:tc>
-          <w:tcPr>
-            <w:tcW w:w="733" w:type="dxa"/>
+            <w:tcW w:w="992" w:type="dxa"/>
             <w:vMerge/>
             <w:vAlign w:val="center"/>
           </w:tcPr>
@@ -2023,23 +1849,7 @@
                 <w:sz w:val="18"/>
                 <w:szCs w:val="18"/>
               </w:rPr>
-              <w:t>${STA</w:t>
-            </w:r>
-            <w:r>
-              <w:rPr>
-                <w:rFonts w:asciiTheme="minorHAnsi" w:hAnsiTheme="minorHAnsi"/>
-                <w:sz w:val="18"/>
-                <w:szCs w:val="18"/>
-              </w:rPr>
-              <w:t>RT</w:t>
-            </w:r>
-            <w:r>
-              <w:rPr>
-                <w:rFonts w:asciiTheme="minorHAnsi" w:hAnsiTheme="minorHAnsi"/>
-                <w:sz w:val="18"/>
-                <w:szCs w:val="18"/>
-              </w:rPr>
-              <w:t>}</w:t>
+              <w:t>${START}</w:t>
             </w:r>
           </w:p>
         </w:tc>
@@ -2070,7 +1880,7 @@
         </w:tc>
         <w:tc>
           <w:tcPr>
-            <w:tcW w:w="1418" w:type="dxa"/>
+            <w:tcW w:w="1843" w:type="dxa"/>
             <w:vAlign w:val="center"/>
           </w:tcPr>
           <w:p>
@@ -2095,7 +1905,7 @@
         </w:tc>
         <w:tc>
           <w:tcPr>
-            <w:tcW w:w="708" w:type="dxa"/>
+            <w:tcW w:w="709" w:type="dxa"/>
             <w:vAlign w:val="center"/>
           </w:tcPr>
           <w:p>
@@ -2120,7 +1930,7 @@
         </w:tc>
         <w:tc>
           <w:tcPr>
-            <w:tcW w:w="1276" w:type="dxa"/>
+            <w:tcW w:w="1275" w:type="dxa"/>
             <w:vAlign w:val="center"/>
           </w:tcPr>
           <w:p>
@@ -2145,6 +1955,256 @@
         </w:tc>
         <w:tc>
           <w:tcPr>
+            <w:tcW w:w="851" w:type="dxa"/>
+            <w:vAlign w:val="center"/>
+          </w:tcPr>
+          <w:p>
+            <w:pPr>
+              <w:pStyle w:val="WW-"/>
+              <w:jc w:val="right"/>
+              <w:rPr>
+                <w:rFonts w:asciiTheme="minorHAnsi" w:hAnsiTheme="minorHAnsi"/>
+                <w:sz w:val="18"/>
+                <w:szCs w:val="18"/>
+              </w:rPr>
+            </w:pPr>
+            <w:r>
+              <w:rPr>
+                <w:rFonts w:asciiTheme="minorHAnsi" w:hAnsiTheme="minorHAnsi"/>
+                <w:sz w:val="18"/>
+                <w:szCs w:val="18"/>
+              </w:rPr>
+              <w:t>${KLMR}</w:t>
+            </w:r>
+          </w:p>
+        </w:tc>
+        <w:tc>
+          <w:tcPr>
+            <w:tcW w:w="850" w:type="dxa"/>
+            <w:vAlign w:val="center"/>
+          </w:tcPr>
+          <w:p>
+            <w:pPr>
+              <w:pStyle w:val="WW-"/>
+              <w:jc w:val="right"/>
+              <w:rPr>
+                <w:rFonts w:asciiTheme="minorHAnsi" w:hAnsiTheme="minorHAnsi"/>
+                <w:sz w:val="18"/>
+                <w:szCs w:val="18"/>
+              </w:rPr>
+            </w:pPr>
+            <w:r>
+              <w:rPr>
+                <w:rFonts w:asciiTheme="minorHAnsi" w:hAnsiTheme="minorHAnsi"/>
+                <w:sz w:val="18"/>
+                <w:szCs w:val="18"/>
+              </w:rPr>
+              <w:t>${TICK}</w:t>
+            </w:r>
+          </w:p>
+        </w:tc>
+        <w:tc>
+          <w:tcPr>
+            <w:tcW w:w="567" w:type="dxa"/>
+            <w:vAlign w:val="center"/>
+          </w:tcPr>
+          <w:p>
+            <w:pPr>
+              <w:pStyle w:val="WW-"/>
+              <w:jc w:val="right"/>
+              <w:rPr>
+                <w:rFonts w:asciiTheme="minorHAnsi" w:hAnsiTheme="minorHAnsi"/>
+                <w:sz w:val="18"/>
+                <w:szCs w:val="18"/>
+              </w:rPr>
+            </w:pPr>
+            <w:r>
+              <w:rPr>
+                <w:rFonts w:asciiTheme="minorHAnsi" w:hAnsiTheme="minorHAnsi"/>
+                <w:sz w:val="18"/>
+                <w:szCs w:val="18"/>
+              </w:rPr>
+              <w:t>${D_OUT}</w:t>
+            </w:r>
+          </w:p>
+        </w:tc>
+        <w:tc>
+          <w:tcPr>
+            <w:tcW w:w="851" w:type="dxa"/>
+            <w:vAlign w:val="center"/>
+          </w:tcPr>
+          <w:p>
+            <w:pPr>
+              <w:pStyle w:val="WW-"/>
+              <w:jc w:val="right"/>
+              <w:rPr>
+                <w:rFonts w:asciiTheme="minorHAnsi" w:hAnsiTheme="minorHAnsi"/>
+                <w:sz w:val="18"/>
+                <w:szCs w:val="18"/>
+              </w:rPr>
+            </w:pPr>
+            <w:r>
+              <w:rPr>
+                <w:rFonts w:asciiTheme="minorHAnsi" w:hAnsiTheme="minorHAnsi"/>
+                <w:sz w:val="18"/>
+                <w:szCs w:val="18"/>
+              </w:rPr>
+              <w:t>${REIM}</w:t>
+            </w:r>
+          </w:p>
+        </w:tc>
+        <w:tc>
+          <w:tcPr>
+            <w:tcW w:w="425" w:type="dxa"/>
+            <w:vAlign w:val="center"/>
+          </w:tcPr>
+          <w:p>
+            <w:pPr>
+              <w:pStyle w:val="WW-"/>
+              <w:jc w:val="right"/>
+              <w:rPr>
+                <w:rFonts w:asciiTheme="minorHAnsi" w:hAnsiTheme="minorHAnsi"/>
+                <w:sz w:val="18"/>
+                <w:szCs w:val="18"/>
+              </w:rPr>
+            </w:pPr>
+            <w:r>
+              <w:rPr>
+                <w:rFonts w:ascii="Calibri" w:hAnsi="Calibri"/>
+                <w:sz w:val="18"/>
+                <w:szCs w:val="18"/>
+              </w:rPr>
+              <w:t>${DAYS}</w:t>
+            </w:r>
+          </w:p>
+        </w:tc>
+        <w:tc>
+          <w:tcPr>
+            <w:tcW w:w="851" w:type="dxa"/>
+            <w:vAlign w:val="center"/>
+          </w:tcPr>
+          <w:p>
+            <w:pPr>
+              <w:pStyle w:val="WW-"/>
+              <w:jc w:val="right"/>
+              <w:rPr>
+                <w:rFonts w:asciiTheme="minorHAnsi" w:hAnsiTheme="minorHAnsi"/>
+                <w:sz w:val="18"/>
+                <w:szCs w:val="18"/>
+              </w:rPr>
+            </w:pPr>
+            <w:r>
+              <w:rPr>
+                <w:rFonts w:asciiTheme="minorHAnsi" w:hAnsiTheme="minorHAnsi"/>
+                <w:sz w:val="18"/>
+                <w:szCs w:val="18"/>
+              </w:rPr>
+              <w:t>${DAYR}</w:t>
+            </w:r>
+          </w:p>
+        </w:tc>
+        <w:tc>
+          <w:tcPr>
+            <w:tcW w:w="992" w:type="dxa"/>
+            <w:vAlign w:val="center"/>
+          </w:tcPr>
+          <w:p>
+            <w:pPr>
+              <w:pStyle w:val="WW-"/>
+              <w:jc w:val="right"/>
+              <w:rPr>
+                <w:rFonts w:asciiTheme="minorHAnsi" w:hAnsiTheme="minorHAnsi"/>
+                <w:sz w:val="18"/>
+                <w:szCs w:val="18"/>
+              </w:rPr>
+            </w:pPr>
+            <w:r>
+              <w:rPr>
+                <w:rFonts w:asciiTheme="minorHAnsi" w:hAnsiTheme="minorHAnsi"/>
+                <w:sz w:val="18"/>
+                <w:szCs w:val="18"/>
+              </w:rPr>
+              <w:t>${C19}</w:t>
+            </w:r>
+          </w:p>
+        </w:tc>
+        <w:tc>
+          <w:tcPr>
+            <w:tcW w:w="850" w:type="dxa"/>
+            <w:vAlign w:val="center"/>
+          </w:tcPr>
+          <w:p>
+            <w:pPr>
+              <w:pStyle w:val="WW-"/>
+              <w:jc w:val="right"/>
+              <w:rPr>
+                <w:rFonts w:asciiTheme="minorHAnsi" w:hAnsiTheme="minorHAnsi"/>
+                <w:sz w:val="18"/>
+                <w:szCs w:val="18"/>
+              </w:rPr>
+            </w:pPr>
+            <w:r>
+              <w:rPr>
+                <w:rFonts w:asciiTheme="minorHAnsi" w:hAnsiTheme="minorHAnsi"/>
+                <w:sz w:val="18"/>
+                <w:szCs w:val="18"/>
+              </w:rPr>
+              <w:t>${C22}</w:t>
+            </w:r>
+          </w:p>
+        </w:tc>
+        <w:tc>
+          <w:tcPr>
+            <w:tcW w:w="851" w:type="dxa"/>
+            <w:vAlign w:val="center"/>
+          </w:tcPr>
+          <w:p>
+            <w:pPr>
+              <w:pStyle w:val="WW-"/>
+              <w:jc w:val="right"/>
+              <w:rPr>
+                <w:rFonts w:asciiTheme="minorHAnsi" w:hAnsiTheme="minorHAnsi"/>
+                <w:sz w:val="18"/>
+                <w:szCs w:val="18"/>
+              </w:rPr>
+            </w:pPr>
+            <w:r>
+              <w:rPr>
+                <w:rFonts w:asciiTheme="minorHAnsi" w:hAnsiTheme="minorHAnsi"/>
+                <w:sz w:val="18"/>
+                <w:szCs w:val="18"/>
+              </w:rPr>
+              <w:t>${C21}</w:t>
+            </w:r>
+          </w:p>
+        </w:tc>
+        <w:tc>
+          <w:tcPr>
+            <w:tcW w:w="850" w:type="dxa"/>
+            <w:vAlign w:val="center"/>
+          </w:tcPr>
+          <w:p>
+            <w:pPr>
+              <w:pStyle w:val="WW-"/>
+              <w:jc w:val="right"/>
+              <w:rPr>
+                <w:rFonts w:asciiTheme="minorHAnsi" w:hAnsiTheme="minorHAnsi"/>
+                <w:sz w:val="18"/>
+                <w:szCs w:val="18"/>
+              </w:rPr>
+            </w:pPr>
+            <w:r>
+              <w:rPr>
+                <w:rFonts w:asciiTheme="minorHAnsi" w:hAnsiTheme="minorHAnsi"/>
+                <w:sz w:val="18"/>
+                <w:szCs w:val="18"/>
+              </w:rPr>
+              <w:t>${TOT}</w:t>
+            </w:r>
+          </w:p>
+        </w:tc>
+        <w:tc>
+          <w:tcPr>
             <w:tcW w:w="709" w:type="dxa"/>
             <w:vAlign w:val="center"/>
           </w:tcPr>
@@ -2164,386 +2224,13 @@
                 <w:sz w:val="18"/>
                 <w:szCs w:val="18"/>
               </w:rPr>
-              <w:t>${KLMR}</w:t>
-            </w:r>
-          </w:p>
-        </w:tc>
-        <w:tc>
-          <w:tcPr>
-            <w:tcW w:w="425" w:type="dxa"/>
-            <w:vAlign w:val="center"/>
-          </w:tcPr>
-          <w:p>
-            <w:pPr>
-              <w:pStyle w:val="WW-"/>
-              <w:jc w:val="right"/>
-              <w:rPr>
-                <w:rFonts w:asciiTheme="minorHAnsi" w:hAnsiTheme="minorHAnsi"/>
-                <w:sz w:val="18"/>
-                <w:szCs w:val="18"/>
-              </w:rPr>
-            </w:pPr>
-          </w:p>
-        </w:tc>
-        <w:tc>
-          <w:tcPr>
-            <w:tcW w:w="851" w:type="dxa"/>
-            <w:vAlign w:val="center"/>
-          </w:tcPr>
-          <w:p>
-            <w:pPr>
-              <w:pStyle w:val="WW-"/>
-              <w:jc w:val="right"/>
-              <w:rPr>
-                <w:rFonts w:asciiTheme="minorHAnsi" w:hAnsiTheme="minorHAnsi"/>
-                <w:sz w:val="18"/>
-                <w:szCs w:val="18"/>
-              </w:rPr>
-            </w:pPr>
-            <w:r>
-              <w:rPr>
-                <w:rFonts w:asciiTheme="minorHAnsi" w:hAnsiTheme="minorHAnsi"/>
-                <w:sz w:val="18"/>
-                <w:szCs w:val="18"/>
-              </w:rPr>
-              <w:t>${TICK}</w:t>
-            </w:r>
-          </w:p>
-        </w:tc>
-        <w:tc>
-          <w:tcPr>
-            <w:tcW w:w="567" w:type="dxa"/>
-            <w:vAlign w:val="center"/>
-          </w:tcPr>
-          <w:p>
-            <w:pPr>
-              <w:pStyle w:val="WW-"/>
-              <w:jc w:val="right"/>
-              <w:rPr>
-                <w:rFonts w:asciiTheme="minorHAnsi" w:hAnsiTheme="minorHAnsi"/>
-                <w:sz w:val="18"/>
-                <w:szCs w:val="18"/>
-              </w:rPr>
-            </w:pPr>
-            <w:r>
-              <w:rPr>
-                <w:rFonts w:asciiTheme="minorHAnsi" w:hAnsiTheme="minorHAnsi"/>
-                <w:sz w:val="18"/>
-                <w:szCs w:val="18"/>
-              </w:rPr>
-              <w:t>${D_OUT</w:t>
-            </w:r>
-            <w:r>
-              <w:rPr>
-                <w:rFonts w:asciiTheme="minorHAnsi" w:hAnsiTheme="minorHAnsi"/>
-                <w:sz w:val="18"/>
-                <w:szCs w:val="18"/>
-              </w:rPr>
-              <w:t>}</w:t>
-            </w:r>
-          </w:p>
-        </w:tc>
-        <w:tc>
-          <w:tcPr>
-            <w:tcW w:w="850" w:type="dxa"/>
-            <w:vAlign w:val="center"/>
-          </w:tcPr>
-          <w:p>
-            <w:pPr>
-              <w:pStyle w:val="WW-"/>
-              <w:jc w:val="right"/>
-              <w:rPr>
-                <w:rFonts w:asciiTheme="minorHAnsi" w:hAnsiTheme="minorHAnsi"/>
-                <w:sz w:val="18"/>
-                <w:szCs w:val="18"/>
-              </w:rPr>
-            </w:pPr>
-            <w:r>
-              <w:rPr>
-                <w:rFonts w:asciiTheme="minorHAnsi" w:hAnsiTheme="minorHAnsi"/>
-                <w:sz w:val="18"/>
-                <w:szCs w:val="18"/>
-              </w:rPr>
-              <w:t>${</w:t>
-            </w:r>
-            <w:r>
-              <w:rPr>
-                <w:rFonts w:asciiTheme="minorHAnsi" w:hAnsiTheme="minorHAnsi"/>
-                <w:sz w:val="18"/>
-                <w:szCs w:val="18"/>
-              </w:rPr>
-              <w:t>REIM</w:t>
-            </w:r>
-            <w:r>
-              <w:rPr>
-                <w:rFonts w:asciiTheme="minorHAnsi" w:hAnsiTheme="minorHAnsi"/>
-                <w:sz w:val="18"/>
-                <w:szCs w:val="18"/>
-              </w:rPr>
-              <w:t>}</w:t>
-            </w:r>
-          </w:p>
-        </w:tc>
-        <w:tc>
-          <w:tcPr>
-            <w:tcW w:w="425" w:type="dxa"/>
-            <w:vAlign w:val="center"/>
-          </w:tcPr>
-          <w:p>
-            <w:pPr>
-              <w:pStyle w:val="WW-"/>
-              <w:jc w:val="right"/>
-              <w:rPr>
-                <w:rFonts w:asciiTheme="minorHAnsi" w:hAnsiTheme="minorHAnsi"/>
-                <w:sz w:val="18"/>
-                <w:szCs w:val="18"/>
-              </w:rPr>
-            </w:pPr>
-            <w:r>
-              <w:rPr>
-                <w:rFonts w:ascii="Calibri" w:hAnsi="Calibri"/>
-                <w:sz w:val="18"/>
-                <w:szCs w:val="18"/>
-              </w:rPr>
-              <w:t>${DAYS}</w:t>
-            </w:r>
-          </w:p>
-        </w:tc>
-        <w:tc>
-          <w:tcPr>
-            <w:tcW w:w="709" w:type="dxa"/>
-            <w:vAlign w:val="center"/>
-          </w:tcPr>
-          <w:p>
-            <w:pPr>
-              <w:pStyle w:val="WW-"/>
-              <w:jc w:val="right"/>
-              <w:rPr>
-                <w:rFonts w:asciiTheme="minorHAnsi" w:hAnsiTheme="minorHAnsi"/>
-                <w:sz w:val="18"/>
-                <w:szCs w:val="18"/>
-              </w:rPr>
-            </w:pPr>
-            <w:r>
-              <w:rPr>
-                <w:rFonts w:asciiTheme="minorHAnsi" w:hAnsiTheme="minorHAnsi"/>
-                <w:sz w:val="18"/>
-                <w:szCs w:val="18"/>
-              </w:rPr>
-              <w:t>${</w:t>
-            </w:r>
-            <w:r>
-              <w:rPr>
-                <w:rFonts w:asciiTheme="minorHAnsi" w:hAnsiTheme="minorHAnsi"/>
-                <w:sz w:val="18"/>
-                <w:szCs w:val="18"/>
-              </w:rPr>
-              <w:t>DAYR</w:t>
-            </w:r>
-            <w:r>
-              <w:rPr>
-                <w:rFonts w:asciiTheme="minorHAnsi" w:hAnsiTheme="minorHAnsi"/>
-                <w:sz w:val="18"/>
-                <w:szCs w:val="18"/>
-              </w:rPr>
-              <w:t>}</w:t>
-            </w:r>
-          </w:p>
-        </w:tc>
-        <w:tc>
-          <w:tcPr>
-            <w:tcW w:w="425" w:type="dxa"/>
-            <w:vAlign w:val="center"/>
-          </w:tcPr>
-          <w:p>
-            <w:pPr>
-              <w:pStyle w:val="WW-"/>
-              <w:jc w:val="center"/>
-              <w:rPr>
-                <w:rFonts w:asciiTheme="minorHAnsi" w:hAnsiTheme="minorHAnsi"/>
-                <w:sz w:val="18"/>
-                <w:szCs w:val="18"/>
-              </w:rPr>
-            </w:pPr>
-          </w:p>
-        </w:tc>
-        <w:tc>
-          <w:tcPr>
-            <w:tcW w:w="709" w:type="dxa"/>
-            <w:vAlign w:val="center"/>
-          </w:tcPr>
-          <w:p>
-            <w:pPr>
-              <w:pStyle w:val="WW-"/>
-              <w:jc w:val="right"/>
-              <w:rPr>
-                <w:rFonts w:asciiTheme="minorHAnsi" w:hAnsiTheme="minorHAnsi"/>
-                <w:sz w:val="18"/>
-                <w:szCs w:val="18"/>
-              </w:rPr>
-            </w:pPr>
-          </w:p>
-        </w:tc>
-        <w:tc>
-          <w:tcPr>
-            <w:tcW w:w="732" w:type="dxa"/>
-            <w:vAlign w:val="center"/>
-          </w:tcPr>
-          <w:p>
-            <w:pPr>
-              <w:pStyle w:val="WW-"/>
-              <w:jc w:val="right"/>
-              <w:rPr>
-                <w:rFonts w:asciiTheme="minorHAnsi" w:hAnsiTheme="minorHAnsi"/>
-                <w:sz w:val="18"/>
-                <w:szCs w:val="18"/>
-              </w:rPr>
-            </w:pPr>
-            <w:r>
-              <w:rPr>
-                <w:rFonts w:asciiTheme="minorHAnsi" w:hAnsiTheme="minorHAnsi"/>
-                <w:sz w:val="18"/>
-                <w:szCs w:val="18"/>
-              </w:rPr>
-              <w:t>${C19}</w:t>
-            </w:r>
-          </w:p>
-        </w:tc>
-        <w:tc>
-          <w:tcPr>
-            <w:tcW w:w="732" w:type="dxa"/>
-            <w:vAlign w:val="center"/>
-          </w:tcPr>
-          <w:p>
-            <w:pPr>
-              <w:pStyle w:val="WW-"/>
-              <w:jc w:val="right"/>
-              <w:rPr>
-                <w:rFonts w:asciiTheme="minorHAnsi" w:hAnsiTheme="minorHAnsi"/>
-                <w:sz w:val="18"/>
-                <w:szCs w:val="18"/>
-              </w:rPr>
-            </w:pPr>
-            <w:r>
-              <w:rPr>
-                <w:rFonts w:asciiTheme="minorHAnsi" w:hAnsiTheme="minorHAnsi"/>
-                <w:sz w:val="18"/>
-                <w:szCs w:val="18"/>
-              </w:rPr>
-              <w:t>${C2</w:t>
-            </w:r>
-            <w:r>
-              <w:rPr>
-                <w:rFonts w:asciiTheme="minorHAnsi" w:hAnsiTheme="minorHAnsi"/>
-                <w:sz w:val="18"/>
-                <w:szCs w:val="18"/>
-              </w:rPr>
-              <w:t>2</w:t>
-            </w:r>
-            <w:r>
-              <w:rPr>
-                <w:rFonts w:asciiTheme="minorHAnsi" w:hAnsiTheme="minorHAnsi"/>
-                <w:sz w:val="18"/>
-                <w:szCs w:val="18"/>
-              </w:rPr>
-              <w:t>}</w:t>
-            </w:r>
-          </w:p>
-        </w:tc>
-        <w:tc>
-          <w:tcPr>
-            <w:tcW w:w="733" w:type="dxa"/>
-            <w:vAlign w:val="center"/>
-          </w:tcPr>
-          <w:p>
-            <w:pPr>
-              <w:pStyle w:val="WW-"/>
-              <w:jc w:val="right"/>
-              <w:rPr>
-                <w:rFonts w:asciiTheme="minorHAnsi" w:hAnsiTheme="minorHAnsi"/>
-                <w:sz w:val="18"/>
-                <w:szCs w:val="18"/>
-              </w:rPr>
-            </w:pPr>
-            <w:r>
-              <w:rPr>
-                <w:rFonts w:asciiTheme="minorHAnsi" w:hAnsiTheme="minorHAnsi"/>
-                <w:sz w:val="18"/>
-                <w:szCs w:val="18"/>
-              </w:rPr>
-              <w:t>${C2</w:t>
-            </w:r>
-            <w:r>
-              <w:rPr>
-                <w:rFonts w:asciiTheme="minorHAnsi" w:hAnsiTheme="minorHAnsi"/>
-                <w:sz w:val="18"/>
-                <w:szCs w:val="18"/>
-              </w:rPr>
-              <w:t>1</w:t>
-            </w:r>
-            <w:r>
-              <w:rPr>
-                <w:rFonts w:asciiTheme="minorHAnsi" w:hAnsiTheme="minorHAnsi"/>
-                <w:sz w:val="18"/>
-                <w:szCs w:val="18"/>
-              </w:rPr>
-              <w:t>}</w:t>
-            </w:r>
-          </w:p>
-        </w:tc>
-        <w:tc>
-          <w:tcPr>
-            <w:tcW w:w="732" w:type="dxa"/>
-            <w:vAlign w:val="center"/>
-          </w:tcPr>
-          <w:p>
-            <w:pPr>
-              <w:pStyle w:val="WW-"/>
-              <w:jc w:val="right"/>
-              <w:rPr>
-                <w:rFonts w:asciiTheme="minorHAnsi" w:hAnsiTheme="minorHAnsi"/>
-                <w:sz w:val="18"/>
-                <w:szCs w:val="18"/>
-              </w:rPr>
-            </w:pPr>
-            <w:r>
-              <w:rPr>
-                <w:rFonts w:asciiTheme="minorHAnsi" w:hAnsiTheme="minorHAnsi"/>
-                <w:sz w:val="18"/>
-                <w:szCs w:val="18"/>
-              </w:rPr>
-              <w:t>${TOT}</w:t>
-            </w:r>
-          </w:p>
-        </w:tc>
-        <w:tc>
-          <w:tcPr>
-            <w:tcW w:w="732" w:type="dxa"/>
-            <w:vAlign w:val="center"/>
-          </w:tcPr>
-          <w:p>
-            <w:pPr>
-              <w:pStyle w:val="WW-"/>
-              <w:jc w:val="right"/>
-              <w:rPr>
-                <w:rFonts w:asciiTheme="minorHAnsi" w:hAnsiTheme="minorHAnsi"/>
-                <w:sz w:val="18"/>
-                <w:szCs w:val="18"/>
-              </w:rPr>
-            </w:pPr>
-            <w:r>
-              <w:rPr>
-                <w:rFonts w:asciiTheme="minorHAnsi" w:hAnsiTheme="minorHAnsi"/>
-                <w:sz w:val="18"/>
-                <w:szCs w:val="18"/>
-              </w:rPr>
               <w:t>${MT}</w:t>
             </w:r>
           </w:p>
         </w:tc>
         <w:tc>
           <w:tcPr>
-            <w:tcW w:w="733" w:type="dxa"/>
+            <w:tcW w:w="992" w:type="dxa"/>
             <w:vAlign w:val="center"/>
           </w:tcPr>
           <w:p>
@@ -2570,7 +2257,7 @@
       <w:tr>
         <w:tc>
           <w:tcPr>
-            <w:tcW w:w="3687" w:type="dxa"/>
+            <w:tcW w:w="4112" w:type="dxa"/>
             <w:gridSpan w:val="3"/>
             <w:shd w:val="clear" w:color="auto" w:fill="BFBFBF" w:themeFill="background1" w:themeFillShade="BF"/>
             <w:vAlign w:val="center"/>
@@ -2600,7 +2287,7 @@
         </w:tc>
         <w:tc>
           <w:tcPr>
-            <w:tcW w:w="708" w:type="dxa"/>
+            <w:tcW w:w="709" w:type="dxa"/>
             <w:vAlign w:val="center"/>
           </w:tcPr>
           <w:p>
@@ -2625,7 +2312,7 @@
         </w:tc>
         <w:tc>
           <w:tcPr>
-            <w:tcW w:w="1276" w:type="dxa"/>
+            <w:tcW w:w="1275" w:type="dxa"/>
             <w:vAlign w:val="center"/>
           </w:tcPr>
           <w:p>
@@ -2642,6 +2329,256 @@
         </w:tc>
         <w:tc>
           <w:tcPr>
+            <w:tcW w:w="851" w:type="dxa"/>
+            <w:vAlign w:val="center"/>
+          </w:tcPr>
+          <w:p>
+            <w:pPr>
+              <w:pStyle w:val="WW-"/>
+              <w:jc w:val="right"/>
+              <w:rPr>
+                <w:rFonts w:asciiTheme="minorHAnsi" w:hAnsiTheme="minorHAnsi"/>
+                <w:sz w:val="18"/>
+                <w:szCs w:val="18"/>
+              </w:rPr>
+            </w:pPr>
+            <w:r>
+              <w:rPr>
+                <w:rFonts w:asciiTheme="minorHAnsi" w:hAnsiTheme="minorHAnsi"/>
+                <w:sz w:val="18"/>
+                <w:szCs w:val="18"/>
+              </w:rPr>
+              <w:t>${S2}</w:t>
+            </w:r>
+          </w:p>
+        </w:tc>
+        <w:tc>
+          <w:tcPr>
+            <w:tcW w:w="850" w:type="dxa"/>
+            <w:vAlign w:val="center"/>
+          </w:tcPr>
+          <w:p>
+            <w:pPr>
+              <w:pStyle w:val="WW-"/>
+              <w:jc w:val="right"/>
+              <w:rPr>
+                <w:rFonts w:asciiTheme="minorHAnsi" w:hAnsiTheme="minorHAnsi"/>
+                <w:sz w:val="18"/>
+                <w:szCs w:val="18"/>
+              </w:rPr>
+            </w:pPr>
+            <w:r>
+              <w:rPr>
+                <w:rFonts w:asciiTheme="minorHAnsi" w:hAnsiTheme="minorHAnsi"/>
+                <w:sz w:val="18"/>
+                <w:szCs w:val="18"/>
+              </w:rPr>
+              <w:t>${S3}</w:t>
+            </w:r>
+          </w:p>
+        </w:tc>
+        <w:tc>
+          <w:tcPr>
+            <w:tcW w:w="567" w:type="dxa"/>
+            <w:vAlign w:val="center"/>
+          </w:tcPr>
+          <w:p>
+            <w:pPr>
+              <w:pStyle w:val="WW-"/>
+              <w:jc w:val="right"/>
+              <w:rPr>
+                <w:rFonts w:asciiTheme="minorHAnsi" w:hAnsiTheme="minorHAnsi"/>
+                <w:sz w:val="18"/>
+                <w:szCs w:val="18"/>
+              </w:rPr>
+            </w:pPr>
+            <w:r>
+              <w:rPr>
+                <w:rFonts w:asciiTheme="minorHAnsi" w:hAnsiTheme="minorHAnsi"/>
+                <w:sz w:val="18"/>
+                <w:szCs w:val="18"/>
+              </w:rPr>
+              <w:t>${S4}</w:t>
+            </w:r>
+          </w:p>
+        </w:tc>
+        <w:tc>
+          <w:tcPr>
+            <w:tcW w:w="851" w:type="dxa"/>
+            <w:vAlign w:val="center"/>
+          </w:tcPr>
+          <w:p>
+            <w:pPr>
+              <w:pStyle w:val="WW-"/>
+              <w:jc w:val="right"/>
+              <w:rPr>
+                <w:rFonts w:asciiTheme="minorHAnsi" w:hAnsiTheme="minorHAnsi"/>
+                <w:sz w:val="18"/>
+                <w:szCs w:val="18"/>
+              </w:rPr>
+            </w:pPr>
+            <w:r>
+              <w:rPr>
+                <w:rFonts w:asciiTheme="minorHAnsi" w:hAnsiTheme="minorHAnsi"/>
+                <w:sz w:val="18"/>
+                <w:szCs w:val="18"/>
+              </w:rPr>
+              <w:t>${S5}</w:t>
+            </w:r>
+          </w:p>
+        </w:tc>
+        <w:tc>
+          <w:tcPr>
+            <w:tcW w:w="425" w:type="dxa"/>
+            <w:vAlign w:val="center"/>
+          </w:tcPr>
+          <w:p>
+            <w:pPr>
+              <w:pStyle w:val="WW-"/>
+              <w:jc w:val="right"/>
+              <w:rPr>
+                <w:rFonts w:ascii="Calibri" w:hAnsi="Calibri"/>
+                <w:sz w:val="18"/>
+                <w:szCs w:val="18"/>
+              </w:rPr>
+            </w:pPr>
+            <w:r>
+              <w:rPr>
+                <w:rFonts w:asciiTheme="minorHAnsi" w:hAnsiTheme="minorHAnsi"/>
+                <w:sz w:val="18"/>
+                <w:szCs w:val="18"/>
+              </w:rPr>
+              <w:t>${SDA}</w:t>
+            </w:r>
+          </w:p>
+        </w:tc>
+        <w:tc>
+          <w:tcPr>
+            <w:tcW w:w="851" w:type="dxa"/>
+            <w:vAlign w:val="center"/>
+          </w:tcPr>
+          <w:p>
+            <w:pPr>
+              <w:pStyle w:val="WW-"/>
+              <w:jc w:val="right"/>
+              <w:rPr>
+                <w:rFonts w:asciiTheme="minorHAnsi" w:hAnsiTheme="minorHAnsi"/>
+                <w:sz w:val="18"/>
+                <w:szCs w:val="18"/>
+              </w:rPr>
+            </w:pPr>
+            <w:r>
+              <w:rPr>
+                <w:rFonts w:asciiTheme="minorHAnsi" w:hAnsiTheme="minorHAnsi"/>
+                <w:sz w:val="18"/>
+                <w:szCs w:val="18"/>
+              </w:rPr>
+              <w:t>${S6}</w:t>
+            </w:r>
+          </w:p>
+        </w:tc>
+        <w:tc>
+          <w:tcPr>
+            <w:tcW w:w="992" w:type="dxa"/>
+            <w:vAlign w:val="center"/>
+          </w:tcPr>
+          <w:p>
+            <w:pPr>
+              <w:pStyle w:val="WW-"/>
+              <w:jc w:val="right"/>
+              <w:rPr>
+                <w:rFonts w:asciiTheme="minorHAnsi" w:hAnsiTheme="minorHAnsi"/>
+                <w:sz w:val="18"/>
+                <w:szCs w:val="18"/>
+              </w:rPr>
+            </w:pPr>
+            <w:r>
+              <w:rPr>
+                <w:rFonts w:asciiTheme="minorHAnsi" w:hAnsiTheme="minorHAnsi"/>
+                <w:sz w:val="18"/>
+                <w:szCs w:val="18"/>
+              </w:rPr>
+              <w:t>${S719}</w:t>
+            </w:r>
+          </w:p>
+        </w:tc>
+        <w:tc>
+          <w:tcPr>
+            <w:tcW w:w="850" w:type="dxa"/>
+            <w:vAlign w:val="center"/>
+          </w:tcPr>
+          <w:p>
+            <w:pPr>
+              <w:pStyle w:val="WW-"/>
+              <w:jc w:val="right"/>
+              <w:rPr>
+                <w:rFonts w:asciiTheme="minorHAnsi" w:hAnsiTheme="minorHAnsi"/>
+                <w:sz w:val="18"/>
+                <w:szCs w:val="18"/>
+              </w:rPr>
+            </w:pPr>
+            <w:r>
+              <w:rPr>
+                <w:rFonts w:asciiTheme="minorHAnsi" w:hAnsiTheme="minorHAnsi"/>
+                <w:sz w:val="18"/>
+                <w:szCs w:val="18"/>
+              </w:rPr>
+              <w:t>${S722}</w:t>
+            </w:r>
+          </w:p>
+        </w:tc>
+        <w:tc>
+          <w:tcPr>
+            <w:tcW w:w="851" w:type="dxa"/>
+            <w:vAlign w:val="center"/>
+          </w:tcPr>
+          <w:p>
+            <w:pPr>
+              <w:pStyle w:val="WW-"/>
+              <w:jc w:val="right"/>
+              <w:rPr>
+                <w:rFonts w:asciiTheme="minorHAnsi" w:hAnsiTheme="minorHAnsi"/>
+                <w:sz w:val="18"/>
+                <w:szCs w:val="18"/>
+              </w:rPr>
+            </w:pPr>
+            <w:r>
+              <w:rPr>
+                <w:rFonts w:asciiTheme="minorHAnsi" w:hAnsiTheme="minorHAnsi"/>
+                <w:sz w:val="18"/>
+                <w:szCs w:val="18"/>
+              </w:rPr>
+              <w:t>${S721}</w:t>
+            </w:r>
+          </w:p>
+        </w:tc>
+        <w:tc>
+          <w:tcPr>
+            <w:tcW w:w="850" w:type="dxa"/>
+            <w:vAlign w:val="center"/>
+          </w:tcPr>
+          <w:p>
+            <w:pPr>
+              <w:pStyle w:val="WW-"/>
+              <w:jc w:val="right"/>
+              <w:rPr>
+                <w:rFonts w:asciiTheme="minorHAnsi" w:hAnsiTheme="minorHAnsi"/>
+                <w:sz w:val="18"/>
+                <w:szCs w:val="18"/>
+              </w:rPr>
+            </w:pPr>
+            <w:r>
+              <w:rPr>
+                <w:rFonts w:asciiTheme="minorHAnsi" w:hAnsiTheme="minorHAnsi"/>
+                <w:sz w:val="18"/>
+                <w:szCs w:val="18"/>
+              </w:rPr>
+              <w:t>${S8}</w:t>
+            </w:r>
+          </w:p>
+        </w:tc>
+        <w:tc>
+          <w:tcPr>
             <w:tcW w:w="709" w:type="dxa"/>
             <w:vAlign w:val="center"/>
           </w:tcPr>
@@ -2661,354 +2598,13 @@
                 <w:sz w:val="18"/>
                 <w:szCs w:val="18"/>
               </w:rPr>
-              <w:t>${S2}</w:t>
-            </w:r>
-          </w:p>
-        </w:tc>
-        <w:tc>
-          <w:tcPr>
-            <w:tcW w:w="425" w:type="dxa"/>
-            <w:vAlign w:val="center"/>
-          </w:tcPr>
-          <w:p>
-            <w:pPr>
-              <w:pStyle w:val="WW-"/>
-              <w:jc w:val="right"/>
-              <w:rPr>
-                <w:rFonts w:asciiTheme="minorHAnsi" w:hAnsiTheme="minorHAnsi"/>
-                <w:sz w:val="18"/>
-                <w:szCs w:val="18"/>
-              </w:rPr>
-            </w:pPr>
-          </w:p>
-        </w:tc>
-        <w:tc>
-          <w:tcPr>
-            <w:tcW w:w="851" w:type="dxa"/>
-            <w:vAlign w:val="center"/>
-          </w:tcPr>
-          <w:p>
-            <w:pPr>
-              <w:pStyle w:val="WW-"/>
-              <w:jc w:val="right"/>
-              <w:rPr>
-                <w:rFonts w:asciiTheme="minorHAnsi" w:hAnsiTheme="minorHAnsi"/>
-                <w:sz w:val="18"/>
-                <w:szCs w:val="18"/>
-              </w:rPr>
-            </w:pPr>
-            <w:r>
-              <w:rPr>
-                <w:rFonts w:asciiTheme="minorHAnsi" w:hAnsiTheme="minorHAnsi"/>
-                <w:sz w:val="18"/>
-                <w:szCs w:val="18"/>
-              </w:rPr>
-              <w:t>${S3}</w:t>
-            </w:r>
-          </w:p>
-        </w:tc>
-        <w:tc>
-          <w:tcPr>
-            <w:tcW w:w="567" w:type="dxa"/>
-            <w:vAlign w:val="center"/>
-          </w:tcPr>
-          <w:p>
-            <w:pPr>
-              <w:pStyle w:val="WW-"/>
-              <w:jc w:val="right"/>
-              <w:rPr>
-                <w:rFonts w:asciiTheme="minorHAnsi" w:hAnsiTheme="minorHAnsi"/>
-                <w:sz w:val="18"/>
-                <w:szCs w:val="18"/>
-              </w:rPr>
-            </w:pPr>
-            <w:r>
-              <w:rPr>
-                <w:rFonts w:asciiTheme="minorHAnsi" w:hAnsiTheme="minorHAnsi"/>
-                <w:sz w:val="18"/>
-                <w:szCs w:val="18"/>
-              </w:rPr>
-              <w:t>${S4}</w:t>
-            </w:r>
-          </w:p>
-        </w:tc>
-        <w:tc>
-          <w:tcPr>
-            <w:tcW w:w="850" w:type="dxa"/>
-            <w:vAlign w:val="center"/>
-          </w:tcPr>
-          <w:p>
-            <w:pPr>
-              <w:pStyle w:val="WW-"/>
-              <w:jc w:val="right"/>
-              <w:rPr>
-                <w:rFonts w:asciiTheme="minorHAnsi" w:hAnsiTheme="minorHAnsi"/>
-                <w:sz w:val="18"/>
-                <w:szCs w:val="18"/>
-              </w:rPr>
-            </w:pPr>
-            <w:r>
-              <w:rPr>
-                <w:rFonts w:asciiTheme="minorHAnsi" w:hAnsiTheme="minorHAnsi"/>
-                <w:sz w:val="18"/>
-                <w:szCs w:val="18"/>
-              </w:rPr>
-              <w:t>${S5}</w:t>
-            </w:r>
-          </w:p>
-        </w:tc>
-        <w:tc>
-          <w:tcPr>
-            <w:tcW w:w="425" w:type="dxa"/>
-            <w:vAlign w:val="center"/>
-          </w:tcPr>
-          <w:p>
-            <w:pPr>
-              <w:pStyle w:val="WW-"/>
-              <w:jc w:val="right"/>
-              <w:rPr>
-                <w:rFonts w:ascii="Calibri" w:hAnsi="Calibri"/>
-                <w:sz w:val="18"/>
-                <w:szCs w:val="18"/>
-              </w:rPr>
-            </w:pPr>
-            <w:r>
-              <w:rPr>
-                <w:rFonts w:asciiTheme="minorHAnsi" w:hAnsiTheme="minorHAnsi"/>
-                <w:sz w:val="18"/>
-                <w:szCs w:val="18"/>
-              </w:rPr>
-              <w:t>${SDA}</w:t>
-            </w:r>
-          </w:p>
-        </w:tc>
-        <w:tc>
-          <w:tcPr>
-            <w:tcW w:w="709" w:type="dxa"/>
-            <w:vAlign w:val="center"/>
-          </w:tcPr>
-          <w:p>
-            <w:pPr>
-              <w:pStyle w:val="WW-"/>
-              <w:jc w:val="right"/>
-              <w:rPr>
-                <w:rFonts w:asciiTheme="minorHAnsi" w:hAnsiTheme="minorHAnsi"/>
-                <w:sz w:val="18"/>
-                <w:szCs w:val="18"/>
-              </w:rPr>
-            </w:pPr>
-            <w:r>
-              <w:rPr>
-                <w:rFonts w:asciiTheme="minorHAnsi" w:hAnsiTheme="minorHAnsi"/>
-                <w:sz w:val="18"/>
-                <w:szCs w:val="18"/>
-              </w:rPr>
-              <w:t>${S6}</w:t>
-            </w:r>
-          </w:p>
-        </w:tc>
-        <w:tc>
-          <w:tcPr>
-            <w:tcW w:w="425" w:type="dxa"/>
-            <w:vAlign w:val="center"/>
-          </w:tcPr>
-          <w:p>
-            <w:pPr>
-              <w:pStyle w:val="WW-"/>
-              <w:jc w:val="center"/>
-              <w:rPr>
-                <w:rFonts w:asciiTheme="minorHAnsi" w:hAnsiTheme="minorHAnsi"/>
-                <w:sz w:val="18"/>
-                <w:szCs w:val="18"/>
-              </w:rPr>
-            </w:pPr>
-          </w:p>
-        </w:tc>
-        <w:tc>
-          <w:tcPr>
-            <w:tcW w:w="709" w:type="dxa"/>
-            <w:vAlign w:val="center"/>
-          </w:tcPr>
-          <w:p>
-            <w:pPr>
-              <w:pStyle w:val="WW-"/>
-              <w:jc w:val="right"/>
-              <w:rPr>
-                <w:rFonts w:asciiTheme="minorHAnsi" w:hAnsiTheme="minorHAnsi"/>
-                <w:sz w:val="18"/>
-                <w:szCs w:val="18"/>
-              </w:rPr>
-            </w:pPr>
-            <w:r>
-              <w:rPr>
-                <w:rFonts w:asciiTheme="minorHAnsi" w:hAnsiTheme="minorHAnsi"/>
-                <w:sz w:val="18"/>
-                <w:szCs w:val="18"/>
-              </w:rPr>
-              <w:t>${S7}</w:t>
-            </w:r>
-          </w:p>
-        </w:tc>
-        <w:tc>
-          <w:tcPr>
-            <w:tcW w:w="732" w:type="dxa"/>
-            <w:vAlign w:val="center"/>
-          </w:tcPr>
-          <w:p>
-            <w:pPr>
-              <w:pStyle w:val="WW-"/>
-              <w:jc w:val="right"/>
-              <w:rPr>
-                <w:rFonts w:asciiTheme="minorHAnsi" w:hAnsiTheme="minorHAnsi"/>
-                <w:sz w:val="18"/>
-                <w:szCs w:val="18"/>
-              </w:rPr>
-            </w:pPr>
-            <w:r>
-              <w:rPr>
-                <w:rFonts w:asciiTheme="minorHAnsi" w:hAnsiTheme="minorHAnsi"/>
-                <w:sz w:val="18"/>
-                <w:szCs w:val="18"/>
-              </w:rPr>
-              <w:t>${S719}</w:t>
-            </w:r>
-          </w:p>
-        </w:tc>
-        <w:tc>
-          <w:tcPr>
-            <w:tcW w:w="732" w:type="dxa"/>
-            <w:vAlign w:val="center"/>
-          </w:tcPr>
-          <w:p>
-            <w:pPr>
-              <w:pStyle w:val="WW-"/>
-              <w:jc w:val="right"/>
-              <w:rPr>
-                <w:rFonts w:asciiTheme="minorHAnsi" w:hAnsiTheme="minorHAnsi"/>
-                <w:sz w:val="18"/>
-                <w:szCs w:val="18"/>
-              </w:rPr>
-            </w:pPr>
-            <w:r>
-              <w:rPr>
-                <w:rFonts w:asciiTheme="minorHAnsi" w:hAnsiTheme="minorHAnsi"/>
-                <w:sz w:val="18"/>
-                <w:szCs w:val="18"/>
-              </w:rPr>
-              <w:t>${S72</w:t>
-            </w:r>
-            <w:r>
-              <w:rPr>
-                <w:rFonts w:asciiTheme="minorHAnsi" w:hAnsiTheme="minorHAnsi"/>
-                <w:sz w:val="18"/>
-                <w:szCs w:val="18"/>
-              </w:rPr>
-              <w:t>2</w:t>
-            </w:r>
-            <w:r>
-              <w:rPr>
-                <w:rFonts w:asciiTheme="minorHAnsi" w:hAnsiTheme="minorHAnsi"/>
-                <w:sz w:val="18"/>
-                <w:szCs w:val="18"/>
-              </w:rPr>
-              <w:t>}</w:t>
-            </w:r>
-          </w:p>
-        </w:tc>
-        <w:tc>
-          <w:tcPr>
-            <w:tcW w:w="733" w:type="dxa"/>
-            <w:vAlign w:val="center"/>
-          </w:tcPr>
-          <w:p>
-            <w:pPr>
-              <w:pStyle w:val="WW-"/>
-              <w:jc w:val="right"/>
-              <w:rPr>
-                <w:rFonts w:asciiTheme="minorHAnsi" w:hAnsiTheme="minorHAnsi"/>
-                <w:sz w:val="18"/>
-                <w:szCs w:val="18"/>
-              </w:rPr>
-            </w:pPr>
-            <w:r>
-              <w:rPr>
-                <w:rFonts w:asciiTheme="minorHAnsi" w:hAnsiTheme="minorHAnsi"/>
-                <w:sz w:val="18"/>
-                <w:szCs w:val="18"/>
-              </w:rPr>
-              <w:t>${S72</w:t>
-            </w:r>
-            <w:r>
-              <w:rPr>
-                <w:rFonts w:asciiTheme="minorHAnsi" w:hAnsiTheme="minorHAnsi"/>
-                <w:sz w:val="18"/>
-                <w:szCs w:val="18"/>
-              </w:rPr>
-              <w:t>1</w:t>
-            </w:r>
-            <w:r>
-              <w:rPr>
-                <w:rFonts w:asciiTheme="minorHAnsi" w:hAnsiTheme="minorHAnsi"/>
-                <w:sz w:val="18"/>
-                <w:szCs w:val="18"/>
-              </w:rPr>
-              <w:t>}</w:t>
-            </w:r>
-          </w:p>
-        </w:tc>
-        <w:tc>
-          <w:tcPr>
-            <w:tcW w:w="732" w:type="dxa"/>
-            <w:vAlign w:val="center"/>
-          </w:tcPr>
-          <w:p>
-            <w:pPr>
-              <w:pStyle w:val="WW-"/>
-              <w:jc w:val="right"/>
-              <w:rPr>
-                <w:rFonts w:asciiTheme="minorHAnsi" w:hAnsiTheme="minorHAnsi"/>
-                <w:sz w:val="18"/>
-                <w:szCs w:val="18"/>
-              </w:rPr>
-            </w:pPr>
-            <w:r>
-              <w:rPr>
-                <w:rFonts w:asciiTheme="minorHAnsi" w:hAnsiTheme="minorHAnsi"/>
-                <w:sz w:val="18"/>
-                <w:szCs w:val="18"/>
-              </w:rPr>
-              <w:t>${S8}</w:t>
-            </w:r>
-          </w:p>
-        </w:tc>
-        <w:tc>
-          <w:tcPr>
-            <w:tcW w:w="732" w:type="dxa"/>
-            <w:vAlign w:val="center"/>
-          </w:tcPr>
-          <w:p>
-            <w:pPr>
-              <w:pStyle w:val="WW-"/>
-              <w:jc w:val="right"/>
-              <w:rPr>
-                <w:rFonts w:asciiTheme="minorHAnsi" w:hAnsiTheme="minorHAnsi"/>
-                <w:sz w:val="18"/>
-                <w:szCs w:val="18"/>
-              </w:rPr>
-            </w:pPr>
-            <w:r>
-              <w:rPr>
-                <w:rFonts w:asciiTheme="minorHAnsi" w:hAnsiTheme="minorHAnsi"/>
-                <w:sz w:val="18"/>
-                <w:szCs w:val="18"/>
-              </w:rPr>
               <w:t>${S9}</w:t>
             </w:r>
           </w:p>
         </w:tc>
         <w:tc>
           <w:tcPr>
-            <w:tcW w:w="733" w:type="dxa"/>
+            <w:tcW w:w="992" w:type="dxa"/>
             <w:vAlign w:val="center"/>
           </w:tcPr>
           <w:p>

</xml_diff>

<commit_message>
transport-module transport nights_out field added, fixed journal with nights_out
</commit_message>
<xml_diff>
--- a/yii2/vendor/admapp/resources/transports/201611_HMEROLOGIAKH_KATASTASH_PROTYPO_DAPANH.docx
+++ b/yii2/vendor/admapp/resources/transports/201611_HMEROLOGIAKH_KATASTASH_PROTYPO_DAPANH.docx
@@ -774,15 +774,15 @@
       <w:tblGrid>
         <w:gridCol w:w="1135"/>
         <w:gridCol w:w="1134"/>
-        <w:gridCol w:w="1843"/>
+        <w:gridCol w:w="1701"/>
         <w:gridCol w:w="709"/>
-        <w:gridCol w:w="1275"/>
+        <w:gridCol w:w="1417"/>
         <w:gridCol w:w="851"/>
-        <w:gridCol w:w="850"/>
-        <w:gridCol w:w="567"/>
-        <w:gridCol w:w="851"/>
-        <w:gridCol w:w="425"/>
-        <w:gridCol w:w="851"/>
+        <w:gridCol w:w="709"/>
+        <w:gridCol w:w="708"/>
+        <w:gridCol w:w="709"/>
+        <w:gridCol w:w="709"/>
+        <w:gridCol w:w="709"/>
         <w:gridCol w:w="992"/>
         <w:gridCol w:w="850"/>
         <w:gridCol w:w="851"/>
@@ -820,7 +820,7 @@
         </w:tc>
         <w:tc>
           <w:tcPr>
-            <w:tcW w:w="1843" w:type="dxa"/>
+            <w:tcW w:w="1701" w:type="dxa"/>
             <w:vMerge w:val="restart"/>
             <w:shd w:val="clear" w:color="auto" w:fill="BFBFBF" w:themeFill="background1" w:themeFillShade="BF"/>
             <w:vAlign w:val="center"/>
@@ -847,7 +847,7 @@
         </w:tc>
         <w:tc>
           <w:tcPr>
-            <w:tcW w:w="3685" w:type="dxa"/>
+            <w:tcW w:w="3686" w:type="dxa"/>
             <w:gridSpan w:val="4"/>
             <w:vMerge w:val="restart"/>
             <w:shd w:val="clear" w:color="auto" w:fill="BFBFBF" w:themeFill="background1" w:themeFillShade="BF"/>
@@ -875,7 +875,7 @@
         </w:tc>
         <w:tc>
           <w:tcPr>
-            <w:tcW w:w="2694" w:type="dxa"/>
+            <w:tcW w:w="2835" w:type="dxa"/>
             <w:gridSpan w:val="4"/>
             <w:shd w:val="clear" w:color="auto" w:fill="BFBFBF" w:themeFill="background1" w:themeFillShade="BF"/>
             <w:vAlign w:val="center"/>
@@ -1196,7 +1196,7 @@
         </w:tc>
         <w:tc>
           <w:tcPr>
-            <w:tcW w:w="1843" w:type="dxa"/>
+            <w:tcW w:w="1701" w:type="dxa"/>
             <w:vMerge/>
             <w:vAlign w:val="center"/>
           </w:tcPr>
@@ -1214,7 +1214,7 @@
         </w:tc>
         <w:tc>
           <w:tcPr>
-            <w:tcW w:w="3685" w:type="dxa"/>
+            <w:tcW w:w="3686" w:type="dxa"/>
             <w:gridSpan w:val="4"/>
             <w:vMerge/>
             <w:shd w:val="clear" w:color="auto" w:fill="BFBFBF" w:themeFill="background1" w:themeFillShade="BF"/>
@@ -1234,7 +1234,7 @@
         </w:tc>
         <w:tc>
           <w:tcPr>
-            <w:tcW w:w="1418" w:type="dxa"/>
+            <w:tcW w:w="1417" w:type="dxa"/>
             <w:gridSpan w:val="2"/>
             <w:shd w:val="clear" w:color="auto" w:fill="BFBFBF" w:themeFill="background1" w:themeFillShade="BF"/>
             <w:vAlign w:val="center"/>
@@ -1261,7 +1261,7 @@
         </w:tc>
         <w:tc>
           <w:tcPr>
-            <w:tcW w:w="1276" w:type="dxa"/>
+            <w:tcW w:w="1418" w:type="dxa"/>
             <w:gridSpan w:val="2"/>
             <w:shd w:val="clear" w:color="auto" w:fill="BFBFBF" w:themeFill="background1" w:themeFillShade="BF"/>
             <w:vAlign w:val="center"/>
@@ -1440,7 +1440,7 @@
         </w:tc>
         <w:tc>
           <w:tcPr>
-            <w:tcW w:w="1843" w:type="dxa"/>
+            <w:tcW w:w="1701" w:type="dxa"/>
             <w:vMerge/>
             <w:vAlign w:val="center"/>
           </w:tcPr>
@@ -1514,7 +1514,7 @@
         </w:tc>
         <w:tc>
           <w:tcPr>
-            <w:tcW w:w="1275" w:type="dxa"/>
+            <w:tcW w:w="1417" w:type="dxa"/>
             <w:shd w:val="clear" w:color="auto" w:fill="BFBFBF" w:themeFill="background1" w:themeFillShade="BF"/>
             <w:textDirection w:val="btLr"/>
             <w:vAlign w:val="center"/>
@@ -1580,7 +1580,7 @@
         </w:tc>
         <w:tc>
           <w:tcPr>
-            <w:tcW w:w="850" w:type="dxa"/>
+            <w:tcW w:w="709" w:type="dxa"/>
             <w:shd w:val="clear" w:color="auto" w:fill="BFBFBF" w:themeFill="background1" w:themeFillShade="BF"/>
             <w:textDirection w:val="btLr"/>
             <w:vAlign w:val="center"/>
@@ -1608,7 +1608,7 @@
         </w:tc>
         <w:tc>
           <w:tcPr>
-            <w:tcW w:w="567" w:type="dxa"/>
+            <w:tcW w:w="708" w:type="dxa"/>
             <w:shd w:val="clear" w:color="auto" w:fill="BFBFBF" w:themeFill="background1" w:themeFillShade="BF"/>
             <w:textDirection w:val="btLr"/>
             <w:vAlign w:val="center"/>
@@ -1630,13 +1630,41 @@
                 <w:sz w:val="18"/>
                 <w:szCs w:val="18"/>
               </w:rPr>
-              <w:t>Ημέρες</w:t>
-            </w:r>
-          </w:p>
-        </w:tc>
-        <w:tc>
-          <w:tcPr>
-            <w:tcW w:w="851" w:type="dxa"/>
+              <w:t xml:space="preserve">Αριθμός </w:t>
+            </w:r>
+            <w:proofErr w:type="spellStart"/>
+            <w:r>
+              <w:rPr>
+                <w:rFonts w:asciiTheme="minorHAnsi" w:hAnsiTheme="minorHAnsi"/>
+                <w:sz w:val="18"/>
+                <w:szCs w:val="18"/>
+              </w:rPr>
+              <w:t>διανυκτ</w:t>
+            </w:r>
+            <w:proofErr w:type="spellEnd"/>
+            <w:r>
+              <w:rPr>
+                <w:rFonts w:asciiTheme="minorHAnsi" w:hAnsiTheme="minorHAnsi"/>
+                <w:sz w:val="18"/>
+                <w:szCs w:val="18"/>
+              </w:rPr>
+              <w:t>/</w:t>
+            </w:r>
+            <w:proofErr w:type="spellStart"/>
+            <w:r>
+              <w:rPr>
+                <w:rFonts w:asciiTheme="minorHAnsi" w:hAnsiTheme="minorHAnsi"/>
+                <w:sz w:val="18"/>
+                <w:szCs w:val="18"/>
+              </w:rPr>
+              <w:t>σεων</w:t>
+            </w:r>
+            <w:proofErr w:type="spellEnd"/>
+          </w:p>
+        </w:tc>
+        <w:tc>
+          <w:tcPr>
+            <w:tcW w:w="709" w:type="dxa"/>
             <w:shd w:val="clear" w:color="auto" w:fill="BFBFBF" w:themeFill="background1" w:themeFillShade="BF"/>
             <w:textDirection w:val="btLr"/>
             <w:vAlign w:val="center"/>
@@ -1664,7 +1692,7 @@
         </w:tc>
         <w:tc>
           <w:tcPr>
-            <w:tcW w:w="425" w:type="dxa"/>
+            <w:tcW w:w="709" w:type="dxa"/>
             <w:shd w:val="clear" w:color="auto" w:fill="BFBFBF" w:themeFill="background1" w:themeFillShade="BF"/>
             <w:textDirection w:val="btLr"/>
             <w:vAlign w:val="center"/>
@@ -1692,7 +1720,7 @@
         </w:tc>
         <w:tc>
           <w:tcPr>
-            <w:tcW w:w="851" w:type="dxa"/>
+            <w:tcW w:w="709" w:type="dxa"/>
             <w:shd w:val="clear" w:color="auto" w:fill="BFBFBF" w:themeFill="background1" w:themeFillShade="BF"/>
             <w:textDirection w:val="btLr"/>
             <w:vAlign w:val="center"/>
@@ -1880,7 +1908,7 @@
         </w:tc>
         <w:tc>
           <w:tcPr>
-            <w:tcW w:w="1843" w:type="dxa"/>
+            <w:tcW w:w="1701" w:type="dxa"/>
             <w:vAlign w:val="center"/>
           </w:tcPr>
           <w:p>
@@ -1930,7 +1958,7 @@
         </w:tc>
         <w:tc>
           <w:tcPr>
-            <w:tcW w:w="1275" w:type="dxa"/>
+            <w:tcW w:w="1417" w:type="dxa"/>
             <w:vAlign w:val="center"/>
           </w:tcPr>
           <w:p>
@@ -1980,7 +2008,7 @@
         </w:tc>
         <w:tc>
           <w:tcPr>
-            <w:tcW w:w="850" w:type="dxa"/>
+            <w:tcW w:w="709" w:type="dxa"/>
             <w:vAlign w:val="center"/>
           </w:tcPr>
           <w:p>
@@ -2005,7 +2033,7 @@
         </w:tc>
         <w:tc>
           <w:tcPr>
-            <w:tcW w:w="567" w:type="dxa"/>
+            <w:tcW w:w="708" w:type="dxa"/>
             <w:vAlign w:val="center"/>
           </w:tcPr>
           <w:p>
@@ -2030,7 +2058,7 @@
         </w:tc>
         <w:tc>
           <w:tcPr>
-            <w:tcW w:w="851" w:type="dxa"/>
+            <w:tcW w:w="709" w:type="dxa"/>
             <w:vAlign w:val="center"/>
           </w:tcPr>
           <w:p>
@@ -2055,7 +2083,7 @@
         </w:tc>
         <w:tc>
           <w:tcPr>
-            <w:tcW w:w="425" w:type="dxa"/>
+            <w:tcW w:w="709" w:type="dxa"/>
             <w:vAlign w:val="center"/>
           </w:tcPr>
           <w:p>
@@ -2080,7 +2108,7 @@
         </w:tc>
         <w:tc>
           <w:tcPr>
-            <w:tcW w:w="851" w:type="dxa"/>
+            <w:tcW w:w="709" w:type="dxa"/>
             <w:vAlign w:val="center"/>
           </w:tcPr>
           <w:p>
@@ -2257,7 +2285,7 @@
       <w:tr>
         <w:tc>
           <w:tcPr>
-            <w:tcW w:w="4112" w:type="dxa"/>
+            <w:tcW w:w="3970" w:type="dxa"/>
             <w:gridSpan w:val="3"/>
             <w:shd w:val="clear" w:color="auto" w:fill="BFBFBF" w:themeFill="background1" w:themeFillShade="BF"/>
             <w:vAlign w:val="center"/>
@@ -2312,7 +2340,7 @@
         </w:tc>
         <w:tc>
           <w:tcPr>
-            <w:tcW w:w="1275" w:type="dxa"/>
+            <w:tcW w:w="1417" w:type="dxa"/>
             <w:vAlign w:val="center"/>
           </w:tcPr>
           <w:p>
@@ -2354,7 +2382,7 @@
         </w:tc>
         <w:tc>
           <w:tcPr>
-            <w:tcW w:w="850" w:type="dxa"/>
+            <w:tcW w:w="709" w:type="dxa"/>
             <w:vAlign w:val="center"/>
           </w:tcPr>
           <w:p>
@@ -2379,7 +2407,7 @@
         </w:tc>
         <w:tc>
           <w:tcPr>
-            <w:tcW w:w="567" w:type="dxa"/>
+            <w:tcW w:w="708" w:type="dxa"/>
             <w:vAlign w:val="center"/>
           </w:tcPr>
           <w:p>
@@ -2404,7 +2432,7 @@
         </w:tc>
         <w:tc>
           <w:tcPr>
-            <w:tcW w:w="851" w:type="dxa"/>
+            <w:tcW w:w="709" w:type="dxa"/>
             <w:vAlign w:val="center"/>
           </w:tcPr>
           <w:p>
@@ -2429,7 +2457,7 @@
         </w:tc>
         <w:tc>
           <w:tcPr>
-            <w:tcW w:w="425" w:type="dxa"/>
+            <w:tcW w:w="709" w:type="dxa"/>
             <w:vAlign w:val="center"/>
           </w:tcPr>
           <w:p>
@@ -2454,7 +2482,7 @@
         </w:tc>
         <w:tc>
           <w:tcPr>
-            <w:tcW w:w="851" w:type="dxa"/>
+            <w:tcW w:w="709" w:type="dxa"/>
             <w:vAlign w:val="center"/>
           </w:tcPr>
           <w:p>

</xml_diff>